<commit_message>
PA_diagnostico series y patrones terminado
</commit_message>
<xml_diff>
--- a/documentos/modulos de asignaturas/pensamiento abstracto/examen diagnostico/PA_diagnostico.docx
+++ b/documentos/modulos de asignaturas/pensamiento abstracto/examen diagnostico/PA_diagnostico.docx
@@ -1,6 +1,6 @@
 
 <file path=word/document.xml><?xml version="1.0" encoding="utf-8"?>
-<w:document xmlns:wpc="http://schemas.microsoft.com/office/word/2010/wordprocessingCanvas" xmlns:cx="http://schemas.microsoft.com/office/drawing/2014/chartex" xmlns:cx1="http://schemas.microsoft.com/office/drawing/2015/9/8/chartex" xmlns:mc="http://schemas.openxmlformats.org/markup-compatibility/2006" xmlns:o="urn:schemas-microsoft-com:office:office" xmlns:r="http://schemas.openxmlformats.org/officeDocument/2006/relationships" xmlns:m="http://schemas.openxmlformats.org/officeDocument/2006/math" xmlns:v="urn:schemas-microsoft-com:vml" xmlns:wp14="http://schemas.microsoft.com/office/word/2010/wordprocessingDrawing" xmlns:wp="http://schemas.openxmlformats.org/drawingml/2006/wordprocessingDrawing" xmlns:w10="urn:schemas-microsoft-com:office:word" xmlns:w="http://schemas.openxmlformats.org/wordprocessingml/2006/main" xmlns:w14="http://schemas.microsoft.com/office/word/2010/wordml" xmlns:w15="http://schemas.microsoft.com/office/word/2012/wordml" xmlns:w16se="http://schemas.microsoft.com/office/word/2015/wordml/symex" xmlns:wpg="http://schemas.microsoft.com/office/word/2010/wordprocessingGroup" xmlns:wpi="http://schemas.microsoft.com/office/word/2010/wordprocessingInk" xmlns:wne="http://schemas.microsoft.com/office/word/2006/wordml" xmlns:wps="http://schemas.microsoft.com/office/word/2010/wordprocessingShape" mc:Ignorable="w14 w15 w16se wp14">
+<w:document xmlns:wpc="http://schemas.microsoft.com/office/word/2010/wordprocessingCanvas" xmlns:mc="http://schemas.openxmlformats.org/markup-compatibility/2006" xmlns:o="urn:schemas-microsoft-com:office:office" xmlns:r="http://schemas.openxmlformats.org/officeDocument/2006/relationships" xmlns:m="http://schemas.openxmlformats.org/officeDocument/2006/math" xmlns:v="urn:schemas-microsoft-com:vml" xmlns:wp14="http://schemas.microsoft.com/office/word/2010/wordprocessingDrawing" xmlns:wp="http://schemas.openxmlformats.org/drawingml/2006/wordprocessingDrawing" xmlns:w10="urn:schemas-microsoft-com:office:word" xmlns:w="http://schemas.openxmlformats.org/wordprocessingml/2006/main" xmlns:w14="http://schemas.microsoft.com/office/word/2010/wordml" xmlns:w15="http://schemas.microsoft.com/office/word/2012/wordml" xmlns:wpg="http://schemas.microsoft.com/office/word/2010/wordprocessingGroup" xmlns:wpi="http://schemas.microsoft.com/office/word/2010/wordprocessingInk" xmlns:wne="http://schemas.microsoft.com/office/word/2006/wordml" xmlns:wps="http://schemas.microsoft.com/office/word/2010/wordprocessingShape" mc:Ignorable="w14 w15 wp14">
   <w:body>
     <w:p>
       <w:pPr>
@@ -160,7 +160,15 @@
           <w:sz w:val="24"/>
           <w:szCs w:val="24"/>
         </w:rPr>
-        <w:t>bstracción deficiente o muy básica</w:t>
+        <w:t>bstracción deficiente o</w:t>
+      </w:r>
+      <w:r>
+        <w:rPr>
+          <w:rFonts w:ascii="Arial" w:hAnsi="Arial" w:cs="Arial"/>
+          <w:sz w:val="24"/>
+          <w:szCs w:val="24"/>
+        </w:rPr>
+        <w:t xml:space="preserve"> básica</w:t>
       </w:r>
     </w:p>
     <w:p>
@@ -285,7 +293,7 @@
           <w:sz w:val="24"/>
           <w:szCs w:val="24"/>
         </w:rPr>
-        <w:t xml:space="preserve"> Abstracción compleja</w:t>
+        <w:t xml:space="preserve"> Abstracción destacable</w:t>
       </w:r>
     </w:p>
     <w:p>
@@ -467,8 +475,6 @@
           <w:szCs w:val="24"/>
         </w:rPr>
       </w:pPr>
-      <w:bookmarkStart w:id="0" w:name="_GoBack"/>
-      <w:bookmarkEnd w:id="0"/>
       <w:r>
         <w:rPr>
           <w:rFonts w:ascii="Arial" w:hAnsi="Arial" w:cs="Arial"/>
@@ -499,7 +505,87 @@
           <w:sz w:val="24"/>
           <w:szCs w:val="24"/>
         </w:rPr>
-        <w:t>Pregunta 1. Enunciado</w:t>
+        <w:t>Pregunta 1. Determina la figura que completa la sucesión.</w:t>
+      </w:r>
+    </w:p>
+    <w:p>
+      <w:pPr>
+        <w:jc w:val="center"/>
+        <w:rPr>
+          <w:rFonts w:ascii="Arial" w:hAnsi="Arial" w:cs="Arial"/>
+          <w:color w:val="808080" w:themeColor="background1" w:themeShade="80"/>
+          <w:sz w:val="24"/>
+          <w:szCs w:val="24"/>
+        </w:rPr>
+      </w:pPr>
+      <w:r>
+        <w:pict>
+          <v:shapetype id="_x0000_t75" coordsize="21600,21600" o:spt="75" o:preferrelative="t" path="m@4@5l@4@11@9@11@9@5xe" filled="f" stroked="f">
+            <v:stroke joinstyle="miter"/>
+            <v:formulas>
+              <v:f eqn="if lineDrawn pixelLineWidth 0"/>
+              <v:f eqn="sum @0 1 0"/>
+              <v:f eqn="sum 0 0 @1"/>
+              <v:f eqn="prod @2 1 2"/>
+              <v:f eqn="prod @3 21600 pixelWidth"/>
+              <v:f eqn="prod @3 21600 pixelHeight"/>
+              <v:f eqn="sum @0 0 1"/>
+              <v:f eqn="prod @6 1 2"/>
+              <v:f eqn="prod @7 21600 pixelWidth"/>
+              <v:f eqn="sum @8 21600 0"/>
+              <v:f eqn="prod @7 21600 pixelHeight"/>
+              <v:f eqn="sum @10 21600 0"/>
+            </v:formulas>
+            <v:path o:extrusionok="f" gradientshapeok="t" o:connecttype="rect"/>
+            <o:lock v:ext="edit" aspectratio="t"/>
+          </v:shapetype>
+          <v:shape id="_x0000_i1025" type="#_x0000_t75" style="width:339.75pt;height:191.25pt">
+            <v:imagedata r:id="rId5" o:title="1"/>
+          </v:shape>
+        </w:pict>
+      </w:r>
+    </w:p>
+    <w:p>
+      <w:pPr>
+        <w:pStyle w:val="Prrafodelista"/>
+        <w:ind w:left="1440"/>
+        <w:rPr>
+          <w:rFonts w:ascii="Arial" w:hAnsi="Arial" w:cs="Arial"/>
+          <w:i/>
+          <w:color w:val="808080" w:themeColor="background1" w:themeShade="80"/>
+          <w:sz w:val="24"/>
+          <w:szCs w:val="24"/>
+        </w:rPr>
+      </w:pPr>
+      <w:r>
+        <w:rPr>
+          <w:rFonts w:ascii="Arial" w:hAnsi="Arial" w:cs="Arial"/>
+          <w:i/>
+          <w:color w:val="808080" w:themeColor="background1" w:themeShade="80"/>
+          <w:sz w:val="24"/>
+          <w:szCs w:val="24"/>
+        </w:rPr>
+        <w:t>Respuesta:</w:t>
+      </w:r>
+      <w:r>
+        <w:rPr>
+          <w:rFonts w:ascii="Arial" w:hAnsi="Arial" w:cs="Arial"/>
+          <w:i/>
+          <w:color w:val="808080" w:themeColor="background1" w:themeShade="80"/>
+          <w:sz w:val="24"/>
+          <w:szCs w:val="24"/>
+        </w:rPr>
+        <w:t xml:space="preserve"> Son manecillas que giran en sentido anti horario, una avanza 45° por paso y otra 90°</w:t>
+      </w:r>
+      <w:r>
+        <w:rPr>
+          <w:rFonts w:ascii="Arial" w:hAnsi="Arial" w:cs="Arial"/>
+          <w:i/>
+          <w:color w:val="808080" w:themeColor="background1" w:themeShade="80"/>
+          <w:sz w:val="24"/>
+          <w:szCs w:val="24"/>
+        </w:rPr>
+        <w:t>.</w:t>
       </w:r>
     </w:p>
     <w:p>
@@ -523,23 +609,102 @@
         </w:numPr>
         <w:rPr>
           <w:rFonts w:ascii="Arial" w:hAnsi="Arial" w:cs="Arial"/>
-          <w:b/>
-          <w:sz w:val="24"/>
-          <w:szCs w:val="24"/>
-        </w:rPr>
-      </w:pPr>
-      <w:r>
-        <w:rPr>
-          <w:rFonts w:ascii="Arial" w:hAnsi="Arial" w:cs="Arial"/>
-          <w:sz w:val="24"/>
-          <w:szCs w:val="24"/>
-        </w:rPr>
-        <w:t>Pregunta 2. Enunciado</w:t>
-      </w:r>
-    </w:p>
-    <w:p>
-      <w:pPr>
-        <w:pStyle w:val="Prrafodelista"/>
+          <w:sz w:val="24"/>
+          <w:szCs w:val="24"/>
+        </w:rPr>
+      </w:pPr>
+      <w:r>
+        <w:rPr>
+          <w:rFonts w:ascii="Arial" w:hAnsi="Arial" w:cs="Arial"/>
+          <w:sz w:val="24"/>
+          <w:szCs w:val="24"/>
+        </w:rPr>
+        <w:lastRenderedPageBreak/>
+        <w:t xml:space="preserve">Pregunta 2. </w:t>
+      </w:r>
+      <w:r>
+        <w:rPr>
+          <w:rFonts w:ascii="Arial" w:hAnsi="Arial" w:cs="Arial"/>
+          <w:sz w:val="24"/>
+          <w:szCs w:val="24"/>
+        </w:rPr>
+        <w:t>Determina la figura que completa la sucesión.</w:t>
+      </w:r>
+    </w:p>
+    <w:p>
+      <w:pPr>
+        <w:jc w:val="center"/>
+        <w:rPr>
+          <w:rFonts w:ascii="Arial" w:hAnsi="Arial" w:cs="Arial"/>
+          <w:sz w:val="24"/>
+          <w:szCs w:val="24"/>
+        </w:rPr>
+      </w:pPr>
+      <w:r>
+        <w:pict>
+          <v:shape id="_x0000_i1026" type="#_x0000_t75" style="width:339.75pt;height:191.25pt">
+            <v:imagedata r:id="rId6" o:title="2"/>
+          </v:shape>
+        </w:pict>
+      </w:r>
+    </w:p>
+    <w:p>
+      <w:pPr>
+        <w:pStyle w:val="Prrafodelista"/>
+        <w:ind w:left="1440"/>
+        <w:rPr>
+          <w:rFonts w:ascii="Arial" w:hAnsi="Arial" w:cs="Arial"/>
+          <w:i/>
+          <w:color w:val="808080" w:themeColor="background1" w:themeShade="80"/>
+          <w:sz w:val="24"/>
+          <w:szCs w:val="24"/>
+        </w:rPr>
+      </w:pPr>
+      <w:r>
+        <w:rPr>
+          <w:rFonts w:ascii="Arial" w:hAnsi="Arial" w:cs="Arial"/>
+          <w:i/>
+          <w:color w:val="808080" w:themeColor="background1" w:themeShade="80"/>
+          <w:sz w:val="24"/>
+          <w:szCs w:val="24"/>
+        </w:rPr>
+        <w:t>Respuesta:</w:t>
+      </w:r>
+      <w:r>
+        <w:rPr>
+          <w:rFonts w:ascii="Arial" w:hAnsi="Arial" w:cs="Arial"/>
+          <w:i/>
+          <w:color w:val="808080" w:themeColor="background1" w:themeShade="80"/>
+          <w:sz w:val="24"/>
+          <w:szCs w:val="24"/>
+        </w:rPr>
+        <w:t xml:space="preserve"> </w:t>
+      </w:r>
+      <w:r>
+        <w:rPr>
+          <w:rFonts w:ascii="Arial" w:hAnsi="Arial" w:cs="Arial"/>
+          <w:i/>
+          <w:color w:val="808080" w:themeColor="background1" w:themeShade="80"/>
+          <w:sz w:val="24"/>
+          <w:szCs w:val="24"/>
+        </w:rPr>
+        <w:t>Es un circulo que aumenta en tamaño e intercala su color entre blanco y negro</w:t>
+      </w:r>
+      <w:r>
+        <w:rPr>
+          <w:rFonts w:ascii="Arial" w:hAnsi="Arial" w:cs="Arial"/>
+          <w:i/>
+          <w:color w:val="808080" w:themeColor="background1" w:themeShade="80"/>
+          <w:sz w:val="24"/>
+          <w:szCs w:val="24"/>
+        </w:rPr>
+        <w:t>.</w:t>
+      </w:r>
+    </w:p>
+    <w:p>
+      <w:pPr>
+        <w:pStyle w:val="Prrafodelista"/>
+        <w:ind w:left="1440"/>
         <w:rPr>
           <w:rFonts w:ascii="Arial" w:hAnsi="Arial" w:cs="Arial"/>
           <w:sz w:val="24"/>
@@ -567,7 +732,158 @@
           <w:sz w:val="24"/>
           <w:szCs w:val="24"/>
         </w:rPr>
-        <w:t>Pregunta 3. Enunciado</w:t>
+        <w:t>Pregunta 3. Determina la figura que completa la sucesión.</w:t>
+      </w:r>
+    </w:p>
+    <w:p>
+      <w:pPr>
+        <w:jc w:val="center"/>
+        <w:rPr>
+          <w:rFonts w:ascii="Arial" w:hAnsi="Arial" w:cs="Arial"/>
+          <w:b/>
+          <w:sz w:val="24"/>
+          <w:szCs w:val="24"/>
+        </w:rPr>
+      </w:pPr>
+      <w:r>
+        <w:pict>
+          <v:shape id="_x0000_i1027" type="#_x0000_t75" style="width:339.75pt;height:191.25pt">
+            <v:imagedata r:id="rId7" o:title="3"/>
+          </v:shape>
+        </w:pict>
+      </w:r>
+    </w:p>
+    <w:p>
+      <w:pPr>
+        <w:pStyle w:val="Prrafodelista"/>
+        <w:ind w:left="1440"/>
+        <w:rPr>
+          <w:rFonts w:ascii="Arial" w:hAnsi="Arial" w:cs="Arial"/>
+          <w:i/>
+          <w:color w:val="808080" w:themeColor="background1" w:themeShade="80"/>
+          <w:sz w:val="24"/>
+          <w:szCs w:val="24"/>
+        </w:rPr>
+      </w:pPr>
+      <w:r>
+        <w:rPr>
+          <w:rFonts w:ascii="Arial" w:hAnsi="Arial" w:cs="Arial"/>
+          <w:i/>
+          <w:color w:val="808080" w:themeColor="background1" w:themeShade="80"/>
+          <w:sz w:val="24"/>
+          <w:szCs w:val="24"/>
+        </w:rPr>
+        <w:t>Respuesta</w:t>
+      </w:r>
+      <w:r>
+        <w:rPr>
+          <w:rFonts w:ascii="Arial" w:hAnsi="Arial" w:cs="Arial"/>
+          <w:i/>
+          <w:color w:val="808080" w:themeColor="background1" w:themeShade="80"/>
+          <w:sz w:val="24"/>
+          <w:szCs w:val="24"/>
+        </w:rPr>
+        <w:t xml:space="preserve">: </w:t>
+      </w:r>
+      <w:r>
+        <w:rPr>
+          <w:rFonts w:ascii="Arial" w:hAnsi="Arial" w:cs="Arial"/>
+          <w:i/>
+          <w:color w:val="808080" w:themeColor="background1" w:themeShade="80"/>
+          <w:sz w:val="24"/>
+          <w:szCs w:val="24"/>
+        </w:rPr>
+        <w:t xml:space="preserve">Es un </w:t>
+      </w:r>
+      <w:r>
+        <w:rPr>
+          <w:rFonts w:ascii="Arial" w:hAnsi="Arial" w:cs="Arial"/>
+          <w:i/>
+          <w:color w:val="808080" w:themeColor="background1" w:themeShade="80"/>
+          <w:sz w:val="24"/>
+          <w:szCs w:val="24"/>
+        </w:rPr>
+        <w:t>doblez</w:t>
+      </w:r>
+      <w:r>
+        <w:rPr>
+          <w:rFonts w:ascii="Arial" w:hAnsi="Arial" w:cs="Arial"/>
+          <w:i/>
+          <w:color w:val="808080" w:themeColor="background1" w:themeShade="80"/>
+          <w:sz w:val="24"/>
+          <w:szCs w:val="24"/>
+        </w:rPr>
+        <w:t xml:space="preserve"> (línea larga de una arista a otra) y un corte (línea corta de un </w:t>
+      </w:r>
+      <w:r>
+        <w:rPr>
+          <w:rFonts w:ascii="Arial" w:hAnsi="Arial" w:cs="Arial"/>
+          <w:i/>
+          <w:color w:val="808080" w:themeColor="background1" w:themeShade="80"/>
+          <w:sz w:val="24"/>
+          <w:szCs w:val="24"/>
+        </w:rPr>
+        <w:t>vértice</w:t>
+      </w:r>
+      <w:r>
+        <w:rPr>
+          <w:rFonts w:ascii="Arial" w:hAnsi="Arial" w:cs="Arial"/>
+          <w:i/>
+          <w:color w:val="808080" w:themeColor="background1" w:themeShade="80"/>
+          <w:sz w:val="24"/>
+          <w:szCs w:val="24"/>
+        </w:rPr>
+        <w:t xml:space="preserve"> en dirección al centro) que cambian de posición, el </w:t>
+      </w:r>
+      <w:r>
+        <w:rPr>
+          <w:rFonts w:ascii="Arial" w:hAnsi="Arial" w:cs="Arial"/>
+          <w:i/>
+          <w:color w:val="808080" w:themeColor="background1" w:themeShade="80"/>
+          <w:sz w:val="24"/>
+          <w:szCs w:val="24"/>
+        </w:rPr>
+        <w:t>doblez</w:t>
+      </w:r>
+      <w:r>
+        <w:rPr>
+          <w:rFonts w:ascii="Arial" w:hAnsi="Arial" w:cs="Arial"/>
+          <w:i/>
+          <w:color w:val="808080" w:themeColor="background1" w:themeShade="80"/>
+          <w:sz w:val="24"/>
+          <w:szCs w:val="24"/>
+        </w:rPr>
+        <w:t xml:space="preserve"> gira en sentido anti horario y el corte en sentido horario, mientras aparece una franja la cual aparece y desaparece, cuando aparece cambia su rotación 90° respecto a su </w:t>
+      </w:r>
+      <w:r>
+        <w:rPr>
+          <w:rFonts w:ascii="Arial" w:hAnsi="Arial" w:cs="Arial"/>
+          <w:i/>
+          <w:color w:val="808080" w:themeColor="background1" w:themeShade="80"/>
+          <w:sz w:val="24"/>
+          <w:szCs w:val="24"/>
+        </w:rPr>
+        <w:t>última</w:t>
+      </w:r>
+      <w:r>
+        <w:rPr>
+          <w:rFonts w:ascii="Arial" w:hAnsi="Arial" w:cs="Arial"/>
+          <w:i/>
+          <w:color w:val="808080" w:themeColor="background1" w:themeShade="80"/>
+          <w:sz w:val="24"/>
+          <w:szCs w:val="24"/>
+        </w:rPr>
+        <w:t xml:space="preserve"> </w:t>
+      </w:r>
+      <w:r>
+        <w:rPr>
+          <w:rFonts w:ascii="Arial" w:hAnsi="Arial" w:cs="Arial"/>
+          <w:i/>
+          <w:color w:val="808080" w:themeColor="background1" w:themeShade="80"/>
+          <w:sz w:val="24"/>
+          <w:szCs w:val="24"/>
+        </w:rPr>
+        <w:t>aparición.</w:t>
       </w:r>
     </w:p>
     <w:p>
@@ -600,7 +916,59 @@
           <w:sz w:val="24"/>
           <w:szCs w:val="24"/>
         </w:rPr>
-        <w:t>Pregunta 4. Enunciado</w:t>
+        <w:t>Pregunta 4. Determina la figura que completa la sucesión.</w:t>
+      </w:r>
+    </w:p>
+    <w:p>
+      <w:pPr>
+        <w:jc w:val="center"/>
+        <w:rPr>
+          <w:rFonts w:ascii="Arial" w:hAnsi="Arial" w:cs="Arial"/>
+          <w:b/>
+          <w:sz w:val="24"/>
+          <w:szCs w:val="24"/>
+        </w:rPr>
+      </w:pPr>
+      <w:r>
+        <w:lastRenderedPageBreak/>
+        <w:pict>
+          <v:shape id="_x0000_i1028" type="#_x0000_t75" style="width:339.75pt;height:191.25pt">
+            <v:imagedata r:id="rId8" o:title="4"/>
+          </v:shape>
+        </w:pict>
+      </w:r>
+    </w:p>
+    <w:p>
+      <w:pPr>
+        <w:pStyle w:val="Prrafodelista"/>
+        <w:ind w:left="1440"/>
+        <w:rPr>
+          <w:rFonts w:ascii="Arial" w:hAnsi="Arial" w:cs="Arial"/>
+          <w:i/>
+          <w:color w:val="808080" w:themeColor="background1" w:themeShade="80"/>
+          <w:sz w:val="24"/>
+          <w:szCs w:val="24"/>
+        </w:rPr>
+      </w:pPr>
+      <w:r>
+        <w:rPr>
+          <w:rFonts w:ascii="Arial" w:hAnsi="Arial" w:cs="Arial"/>
+          <w:i/>
+          <w:color w:val="808080" w:themeColor="background1" w:themeShade="80"/>
+          <w:sz w:val="24"/>
+          <w:szCs w:val="24"/>
+        </w:rPr>
+        <w:t xml:space="preserve">Respuesta: </w:t>
+      </w:r>
+      <w:r>
+        <w:rPr>
+          <w:rFonts w:ascii="Arial" w:hAnsi="Arial" w:cs="Arial"/>
+          <w:i/>
+          <w:color w:val="808080" w:themeColor="background1" w:themeShade="80"/>
+          <w:sz w:val="24"/>
+          <w:szCs w:val="24"/>
+        </w:rPr>
+        <w:t>Es una serie de círculos agrupados los cuales se alinean de forma recta, un grupo cambia su posición de forma ascendente, mientras el otro rota 45°.</w:t>
       </w:r>
     </w:p>
     <w:p>
@@ -633,7 +1001,58 @@
           <w:sz w:val="24"/>
           <w:szCs w:val="24"/>
         </w:rPr>
-        <w:t>Pregunta 5. Enunciado</w:t>
+        <w:t>Pregunta 5. Determina la figura que completa la sucesión.</w:t>
+      </w:r>
+    </w:p>
+    <w:p>
+      <w:pPr>
+        <w:jc w:val="center"/>
+        <w:rPr>
+          <w:rFonts w:ascii="Arial" w:hAnsi="Arial" w:cs="Arial"/>
+          <w:b/>
+          <w:sz w:val="24"/>
+          <w:szCs w:val="24"/>
+        </w:rPr>
+      </w:pPr>
+      <w:r>
+        <w:pict>
+          <v:shape id="_x0000_i1029" type="#_x0000_t75" style="width:339.75pt;height:192pt;mso-position-horizontal:absolute">
+            <v:imagedata r:id="rId9" o:title="5"/>
+          </v:shape>
+        </w:pict>
+      </w:r>
+    </w:p>
+    <w:p>
+      <w:pPr>
+        <w:pStyle w:val="Prrafodelista"/>
+        <w:ind w:left="1440"/>
+        <w:rPr>
+          <w:rFonts w:ascii="Arial" w:hAnsi="Arial" w:cs="Arial"/>
+          <w:i/>
+          <w:color w:val="808080" w:themeColor="background1" w:themeShade="80"/>
+          <w:sz w:val="24"/>
+          <w:szCs w:val="24"/>
+        </w:rPr>
+      </w:pPr>
+      <w:r>
+        <w:rPr>
+          <w:rFonts w:ascii="Arial" w:hAnsi="Arial" w:cs="Arial"/>
+          <w:i/>
+          <w:color w:val="808080" w:themeColor="background1" w:themeShade="80"/>
+          <w:sz w:val="24"/>
+          <w:szCs w:val="24"/>
+        </w:rPr>
+        <w:t xml:space="preserve">Respuesta: </w:t>
+      </w:r>
+      <w:r>
+        <w:rPr>
+          <w:rFonts w:ascii="Arial" w:hAnsi="Arial" w:cs="Arial"/>
+          <w:i/>
+          <w:color w:val="808080" w:themeColor="background1" w:themeShade="80"/>
+          <w:sz w:val="24"/>
+          <w:szCs w:val="24"/>
+        </w:rPr>
+        <w:t>Son un conjunto de cajas abiertas una dentro de otra, la exterior gira en sentido horario, la central intercala su orientación hacia arriba y hacia abajo, la central gira en sentido anti horario.</w:t>
       </w:r>
     </w:p>
     <w:p>
@@ -655,23 +1074,79 @@
         </w:numPr>
         <w:rPr>
           <w:rFonts w:ascii="Arial" w:hAnsi="Arial" w:cs="Arial"/>
-          <w:b/>
-          <w:sz w:val="24"/>
-          <w:szCs w:val="24"/>
-        </w:rPr>
-      </w:pPr>
-      <w:r>
-        <w:rPr>
-          <w:rFonts w:ascii="Arial" w:hAnsi="Arial" w:cs="Arial"/>
-          <w:sz w:val="24"/>
-          <w:szCs w:val="24"/>
-        </w:rPr>
-        <w:t>Pregunta 6. Enunciado</w:t>
-      </w:r>
-    </w:p>
-    <w:p>
-      <w:pPr>
-        <w:pStyle w:val="Prrafodelista"/>
+          <w:sz w:val="24"/>
+          <w:szCs w:val="24"/>
+        </w:rPr>
+      </w:pPr>
+      <w:r>
+        <w:rPr>
+          <w:rFonts w:ascii="Arial" w:hAnsi="Arial" w:cs="Arial"/>
+          <w:sz w:val="24"/>
+          <w:szCs w:val="24"/>
+        </w:rPr>
+        <w:t xml:space="preserve">Pregunta 6. </w:t>
+      </w:r>
+      <w:r>
+        <w:rPr>
+          <w:rFonts w:ascii="Arial" w:hAnsi="Arial" w:cs="Arial"/>
+          <w:sz w:val="24"/>
+          <w:szCs w:val="24"/>
+        </w:rPr>
+        <w:t>Determina la figura que completa la sucesión.</w:t>
+      </w:r>
+    </w:p>
+    <w:p>
+      <w:pPr>
+        <w:jc w:val="center"/>
+        <w:rPr>
+          <w:rFonts w:ascii="Arial" w:hAnsi="Arial" w:cs="Arial"/>
+          <w:sz w:val="24"/>
+          <w:szCs w:val="24"/>
+        </w:rPr>
+      </w:pPr>
+      <w:r>
+        <w:lastRenderedPageBreak/>
+        <w:pict>
+          <v:shape id="_x0000_i1030" type="#_x0000_t75" style="width:339.75pt;height:190.5pt">
+            <v:imagedata r:id="rId10" o:title="6"/>
+          </v:shape>
+        </w:pict>
+      </w:r>
+    </w:p>
+    <w:p>
+      <w:pPr>
+        <w:pStyle w:val="Prrafodelista"/>
+        <w:ind w:left="1440"/>
+        <w:rPr>
+          <w:rFonts w:ascii="Arial" w:hAnsi="Arial" w:cs="Arial"/>
+          <w:color w:val="808080" w:themeColor="background1" w:themeShade="80"/>
+          <w:sz w:val="24"/>
+          <w:szCs w:val="24"/>
+        </w:rPr>
+      </w:pPr>
+      <w:r>
+        <w:rPr>
+          <w:rFonts w:ascii="Arial" w:hAnsi="Arial" w:cs="Arial"/>
+          <w:color w:val="808080" w:themeColor="background1" w:themeShade="80"/>
+          <w:sz w:val="24"/>
+          <w:szCs w:val="24"/>
+        </w:rPr>
+        <w:t xml:space="preserve">Respuesta: </w:t>
+      </w:r>
+      <w:r>
+        <w:rPr>
+          <w:rFonts w:ascii="Arial" w:hAnsi="Arial" w:cs="Arial"/>
+          <w:color w:val="808080" w:themeColor="background1" w:themeShade="80"/>
+          <w:sz w:val="24"/>
+          <w:szCs w:val="24"/>
+        </w:rPr>
+        <w:t>Un triángulo y circulo blanco siguen la trayectoria recta, ambas trayectorias convergen en un único punto, al llegar a un extremo recorren su propia trayectoria en sentido opuesto</w:t>
+      </w:r>
+    </w:p>
+    <w:p>
+      <w:pPr>
+        <w:pStyle w:val="Prrafodelista"/>
+        <w:ind w:left="1440"/>
         <w:rPr>
           <w:rFonts w:ascii="Arial" w:hAnsi="Arial" w:cs="Arial"/>
           <w:sz w:val="24"/>
@@ -688,23 +1163,78 @@
         </w:numPr>
         <w:rPr>
           <w:rFonts w:ascii="Arial" w:hAnsi="Arial" w:cs="Arial"/>
-          <w:b/>
-          <w:sz w:val="24"/>
-          <w:szCs w:val="24"/>
-        </w:rPr>
-      </w:pPr>
-      <w:r>
-        <w:rPr>
-          <w:rFonts w:ascii="Arial" w:hAnsi="Arial" w:cs="Arial"/>
-          <w:sz w:val="24"/>
-          <w:szCs w:val="24"/>
-        </w:rPr>
-        <w:t>Pregunta 7. Enunciado</w:t>
-      </w:r>
-    </w:p>
-    <w:p>
-      <w:pPr>
-        <w:pStyle w:val="Prrafodelista"/>
+          <w:sz w:val="24"/>
+          <w:szCs w:val="24"/>
+        </w:rPr>
+      </w:pPr>
+      <w:r>
+        <w:rPr>
+          <w:rFonts w:ascii="Arial" w:hAnsi="Arial" w:cs="Arial"/>
+          <w:sz w:val="24"/>
+          <w:szCs w:val="24"/>
+        </w:rPr>
+        <w:t xml:space="preserve">Pregunta 7. </w:t>
+      </w:r>
+      <w:r>
+        <w:rPr>
+          <w:rFonts w:ascii="Arial" w:hAnsi="Arial" w:cs="Arial"/>
+          <w:sz w:val="24"/>
+          <w:szCs w:val="24"/>
+        </w:rPr>
+        <w:t>Determina la figura que completa la sucesión.</w:t>
+      </w:r>
+    </w:p>
+    <w:p>
+      <w:pPr>
+        <w:jc w:val="center"/>
+        <w:rPr>
+          <w:rFonts w:ascii="Arial" w:hAnsi="Arial" w:cs="Arial"/>
+          <w:sz w:val="24"/>
+          <w:szCs w:val="24"/>
+        </w:rPr>
+      </w:pPr>
+      <w:r>
+        <w:pict>
+          <v:shape id="_x0000_i1031" type="#_x0000_t75" style="width:339.75pt;height:191.25pt">
+            <v:imagedata r:id="rId11" o:title="7"/>
+          </v:shape>
+        </w:pict>
+      </w:r>
+    </w:p>
+    <w:p>
+      <w:pPr>
+        <w:pStyle w:val="Prrafodelista"/>
+        <w:ind w:left="1440"/>
+        <w:rPr>
+          <w:rFonts w:ascii="Arial" w:hAnsi="Arial" w:cs="Arial"/>
+          <w:color w:val="808080" w:themeColor="background1" w:themeShade="80"/>
+          <w:sz w:val="24"/>
+          <w:szCs w:val="24"/>
+        </w:rPr>
+      </w:pPr>
+      <w:r>
+        <w:rPr>
+          <w:rFonts w:ascii="Arial" w:hAnsi="Arial" w:cs="Arial"/>
+          <w:color w:val="808080" w:themeColor="background1" w:themeShade="80"/>
+          <w:sz w:val="24"/>
+          <w:szCs w:val="24"/>
+        </w:rPr>
+        <w:t xml:space="preserve">Respuesta: </w:t>
+      </w:r>
+      <w:r>
+        <w:rPr>
+          <w:rFonts w:ascii="Arial" w:hAnsi="Arial" w:cs="Arial"/>
+          <w:color w:val="808080" w:themeColor="background1" w:themeShade="80"/>
+          <w:sz w:val="24"/>
+          <w:szCs w:val="24"/>
+        </w:rPr>
+        <w:t>Se muestra la representación de un cubo que rota en un eje imaginario “z” sus 4 caras visibles están definidas por líneas verticales y horizontales cuya cantidad es arbitraria. Una cara es visible durante 2 turnos y al terminar se muestra la cara opuesta con más o menos líneas.</w:t>
+      </w:r>
+    </w:p>
+    <w:p>
+      <w:pPr>
+        <w:pStyle w:val="Prrafodelista"/>
+        <w:ind w:left="1440"/>
         <w:rPr>
           <w:rFonts w:ascii="Arial" w:hAnsi="Arial" w:cs="Arial"/>
           <w:sz w:val="24"/>
@@ -732,7 +1262,233 @@
           <w:sz w:val="24"/>
           <w:szCs w:val="24"/>
         </w:rPr>
-        <w:t>Pregunta 8. Enunciado</w:t>
+        <w:t>Pregunta 8. Determina las letras que completan la su secesión</w:t>
+      </w:r>
+    </w:p>
+    <w:p>
+      <w:pPr>
+        <w:pStyle w:val="Prrafodelista"/>
+        <w:ind w:left="1440"/>
+        <w:rPr>
+          <w:rFonts w:ascii="Arial" w:hAnsi="Arial" w:cs="Arial"/>
+          <w:b/>
+          <w:sz w:val="24"/>
+          <w:szCs w:val="24"/>
+        </w:rPr>
+      </w:pPr>
+    </w:p>
+    <w:p>
+      <w:pPr>
+        <w:pStyle w:val="Prrafodelista"/>
+        <w:ind w:left="1440"/>
+        <w:rPr>
+          <w:rFonts w:ascii="Arial" w:hAnsi="Arial" w:cs="Arial"/>
+          <w:sz w:val="24"/>
+          <w:szCs w:val="24"/>
+        </w:rPr>
+      </w:pPr>
+      <w:r>
+        <w:rPr>
+          <w:rFonts w:ascii="Arial" w:hAnsi="Arial" w:cs="Arial"/>
+          <w:sz w:val="24"/>
+          <w:szCs w:val="24"/>
+        </w:rPr>
+        <w:t>Q, A, Z, W, S, _</w:t>
+      </w:r>
+      <w:r>
+        <w:rPr>
+          <w:rFonts w:ascii="Arial" w:hAnsi="Arial" w:cs="Arial"/>
+          <w:sz w:val="24"/>
+          <w:szCs w:val="24"/>
+          <w:u w:val="single"/>
+        </w:rPr>
+        <w:t>?</w:t>
+      </w:r>
+      <w:r>
+        <w:rPr>
+          <w:rFonts w:ascii="Arial" w:hAnsi="Arial" w:cs="Arial"/>
+          <w:sz w:val="24"/>
+          <w:szCs w:val="24"/>
+        </w:rPr>
+        <w:t>_, E, _</w:t>
+      </w:r>
+      <w:r>
+        <w:rPr>
+          <w:rFonts w:ascii="Arial" w:hAnsi="Arial" w:cs="Arial"/>
+          <w:sz w:val="24"/>
+          <w:szCs w:val="24"/>
+          <w:u w:val="single"/>
+        </w:rPr>
+        <w:t>?</w:t>
+      </w:r>
+      <w:r>
+        <w:rPr>
+          <w:rFonts w:ascii="Arial" w:hAnsi="Arial" w:cs="Arial"/>
+          <w:sz w:val="24"/>
+          <w:szCs w:val="24"/>
+        </w:rPr>
+        <w:t>_, _</w:t>
+      </w:r>
+      <w:r>
+        <w:rPr>
+          <w:rFonts w:ascii="Arial" w:hAnsi="Arial" w:cs="Arial"/>
+          <w:sz w:val="24"/>
+          <w:szCs w:val="24"/>
+          <w:u w:val="single"/>
+        </w:rPr>
+        <w:t>?</w:t>
+      </w:r>
+      <w:r>
+        <w:rPr>
+          <w:rFonts w:ascii="Arial" w:hAnsi="Arial" w:cs="Arial"/>
+          <w:sz w:val="24"/>
+          <w:szCs w:val="24"/>
+        </w:rPr>
+        <w:t>_, R</w:t>
+      </w:r>
+    </w:p>
+    <w:p>
+      <w:pPr>
+        <w:pStyle w:val="Prrafodelista"/>
+        <w:ind w:left="1440"/>
+        <w:rPr>
+          <w:rFonts w:ascii="Arial" w:hAnsi="Arial" w:cs="Arial"/>
+          <w:i/>
+          <w:color w:val="808080" w:themeColor="background1" w:themeShade="80"/>
+          <w:sz w:val="24"/>
+          <w:szCs w:val="24"/>
+        </w:rPr>
+      </w:pPr>
+      <w:r>
+        <w:rPr>
+          <w:rFonts w:ascii="Arial" w:hAnsi="Arial" w:cs="Arial"/>
+          <w:i/>
+          <w:color w:val="808080" w:themeColor="background1" w:themeShade="80"/>
+          <w:sz w:val="24"/>
+          <w:szCs w:val="24"/>
+        </w:rPr>
+        <w:t>Respuesta: el orden esta en seguir las teclas del teclado de arriba hacia debajo de izquierda a derecha</w:t>
+      </w:r>
+    </w:p>
+    <w:p>
+      <w:pPr>
+        <w:pStyle w:val="Prrafodelista"/>
+        <w:ind w:left="1440"/>
+        <w:rPr>
+          <w:rFonts w:ascii="Arial" w:hAnsi="Arial" w:cs="Arial"/>
+          <w:i/>
+          <w:color w:val="808080" w:themeColor="background1" w:themeShade="80"/>
+          <w:sz w:val="24"/>
+          <w:szCs w:val="24"/>
+        </w:rPr>
+      </w:pPr>
+    </w:p>
+    <w:p>
+      <w:pPr>
+        <w:pStyle w:val="Prrafodelista"/>
+        <w:ind w:left="1440"/>
+        <w:rPr>
+          <w:rFonts w:ascii="Arial" w:hAnsi="Arial" w:cs="Arial"/>
+          <w:sz w:val="24"/>
+          <w:szCs w:val="24"/>
+        </w:rPr>
+      </w:pPr>
+      <w:r>
+        <w:rPr>
+          <w:rFonts w:ascii="Arial" w:hAnsi="Arial" w:cs="Arial"/>
+          <w:sz w:val="24"/>
+          <w:szCs w:val="24"/>
+        </w:rPr>
+        <w:t>(3)</w:t>
+      </w:r>
+      <w:r>
+        <w:rPr>
+          <w:rFonts w:ascii="Arial" w:hAnsi="Arial" w:cs="Arial"/>
+          <w:sz w:val="24"/>
+          <w:szCs w:val="24"/>
+        </w:rPr>
+        <w:t xml:space="preserve"> X, D, C</w:t>
+      </w:r>
+    </w:p>
+    <w:p>
+      <w:pPr>
+        <w:pStyle w:val="Prrafodelista"/>
+        <w:ind w:left="1440"/>
+        <w:rPr>
+          <w:rFonts w:ascii="Arial" w:hAnsi="Arial" w:cs="Arial"/>
+          <w:sz w:val="24"/>
+          <w:szCs w:val="24"/>
+        </w:rPr>
+      </w:pPr>
+      <w:r>
+        <w:rPr>
+          <w:rFonts w:ascii="Arial" w:hAnsi="Arial" w:cs="Arial"/>
+          <w:sz w:val="24"/>
+          <w:szCs w:val="24"/>
+        </w:rPr>
+        <w:t>(2)</w:t>
+      </w:r>
+      <w:r>
+        <w:rPr>
+          <w:rFonts w:ascii="Arial" w:hAnsi="Arial" w:cs="Arial"/>
+          <w:sz w:val="24"/>
+          <w:szCs w:val="24"/>
+        </w:rPr>
+        <w:t xml:space="preserve"> C, X, D</w:t>
+      </w:r>
+    </w:p>
+    <w:p>
+      <w:pPr>
+        <w:pStyle w:val="Prrafodelista"/>
+        <w:ind w:left="1440"/>
+        <w:rPr>
+          <w:rFonts w:ascii="Arial" w:hAnsi="Arial" w:cs="Arial"/>
+          <w:sz w:val="24"/>
+          <w:szCs w:val="24"/>
+        </w:rPr>
+      </w:pPr>
+      <w:r>
+        <w:rPr>
+          <w:rFonts w:ascii="Arial" w:hAnsi="Arial" w:cs="Arial"/>
+          <w:sz w:val="24"/>
+          <w:szCs w:val="24"/>
+        </w:rPr>
+        <w:t>(1)</w:t>
+      </w:r>
+      <w:r>
+        <w:rPr>
+          <w:rFonts w:ascii="Arial" w:hAnsi="Arial" w:cs="Arial"/>
+          <w:sz w:val="24"/>
+          <w:szCs w:val="24"/>
+        </w:rPr>
+        <w:t xml:space="preserve"> D, X, C</w:t>
+      </w:r>
+    </w:p>
+    <w:p>
+      <w:pPr>
+        <w:pStyle w:val="Prrafodelista"/>
+        <w:ind w:left="1440"/>
+        <w:rPr>
+          <w:rFonts w:ascii="Arial" w:hAnsi="Arial" w:cs="Arial"/>
+          <w:sz w:val="24"/>
+          <w:szCs w:val="24"/>
+        </w:rPr>
+      </w:pPr>
+      <w:r>
+        <w:rPr>
+          <w:rFonts w:ascii="Arial" w:hAnsi="Arial" w:cs="Arial"/>
+          <w:sz w:val="24"/>
+          <w:szCs w:val="24"/>
+        </w:rPr>
+        <w:t>(0)</w:t>
+      </w:r>
+      <w:r>
+        <w:rPr>
+          <w:rFonts w:ascii="Arial" w:hAnsi="Arial" w:cs="Arial"/>
+          <w:sz w:val="24"/>
+          <w:szCs w:val="24"/>
+        </w:rPr>
+        <w:t xml:space="preserve"> C, D, X </w:t>
       </w:r>
     </w:p>
     <w:p>
@@ -765,7 +1521,282 @@
           <w:sz w:val="24"/>
           <w:szCs w:val="24"/>
         </w:rPr>
-        <w:t>Pregunta 9. Enunciado</w:t>
+        <w:t>Pregunta 9. Determina la combinación de caracteres que puede completar la sucesión</w:t>
+      </w:r>
+    </w:p>
+    <w:p>
+      <w:pPr>
+        <w:pStyle w:val="Prrafodelista"/>
+        <w:ind w:left="1440"/>
+        <w:rPr>
+          <w:rFonts w:ascii="Arial" w:hAnsi="Arial" w:cs="Arial"/>
+          <w:sz w:val="24"/>
+          <w:szCs w:val="24"/>
+        </w:rPr>
+      </w:pPr>
+    </w:p>
+    <w:p>
+      <w:pPr>
+        <w:pStyle w:val="Prrafodelista"/>
+        <w:ind w:left="1440"/>
+        <w:rPr>
+          <w:rFonts w:ascii="Arial" w:hAnsi="Arial" w:cs="Arial"/>
+          <w:sz w:val="24"/>
+          <w:szCs w:val="24"/>
+        </w:rPr>
+      </w:pPr>
+      <w:r>
+        <w:rPr>
+          <w:rFonts w:ascii="Arial" w:hAnsi="Arial" w:cs="Arial"/>
+          <w:sz w:val="24"/>
+          <w:szCs w:val="24"/>
+        </w:rPr>
+        <w:t>VW, IXW, IX</w:t>
+      </w:r>
+      <w:r>
+        <w:rPr>
+          <w:rFonts w:ascii="Arial" w:hAnsi="Arial" w:cs="Arial"/>
+          <w:sz w:val="24"/>
+          <w:szCs w:val="24"/>
+        </w:rPr>
+        <w:t>S</w:t>
+      </w:r>
+      <w:r>
+        <w:rPr>
+          <w:rFonts w:ascii="Arial" w:hAnsi="Arial" w:cs="Arial"/>
+          <w:sz w:val="24"/>
+          <w:szCs w:val="24"/>
+        </w:rPr>
+        <w:t>, IX</w:t>
+      </w:r>
+      <w:r>
+        <w:rPr>
+          <w:rFonts w:ascii="Arial" w:hAnsi="Arial" w:cs="Arial"/>
+          <w:sz w:val="24"/>
+          <w:szCs w:val="24"/>
+        </w:rPr>
+        <w:t>S, _</w:t>
+      </w:r>
+      <w:r>
+        <w:rPr>
+          <w:rFonts w:ascii="Arial" w:hAnsi="Arial" w:cs="Arial"/>
+          <w:sz w:val="24"/>
+          <w:szCs w:val="24"/>
+          <w:u w:val="single"/>
+        </w:rPr>
+        <w:t>?</w:t>
+      </w:r>
+      <w:r>
+        <w:rPr>
+          <w:rFonts w:ascii="Arial" w:hAnsi="Arial" w:cs="Arial"/>
+          <w:sz w:val="24"/>
+          <w:szCs w:val="24"/>
+        </w:rPr>
+        <w:t>_</w:t>
+      </w:r>
+      <w:r>
+        <w:rPr>
+          <w:rFonts w:ascii="Arial" w:hAnsi="Arial" w:cs="Arial"/>
+          <w:sz w:val="24"/>
+          <w:szCs w:val="24"/>
+        </w:rPr>
+        <w:t>,</w:t>
+      </w:r>
+      <w:r>
+        <w:rPr>
+          <w:rFonts w:ascii="Arial" w:hAnsi="Arial" w:cs="Arial"/>
+          <w:sz w:val="24"/>
+          <w:szCs w:val="24"/>
+        </w:rPr>
+        <w:t xml:space="preserve"> </w:t>
+      </w:r>
+      <w:r>
+        <w:rPr>
+          <w:rFonts w:ascii="Arial" w:hAnsi="Arial" w:cs="Arial"/>
+          <w:sz w:val="24"/>
+          <w:szCs w:val="24"/>
+        </w:rPr>
+        <w:t>II</w:t>
+      </w:r>
+      <w:r>
+        <w:rPr>
+          <w:rFonts w:ascii="Arial" w:hAnsi="Arial" w:cs="Arial"/>
+          <w:sz w:val="24"/>
+          <w:szCs w:val="24"/>
+        </w:rPr>
+        <w:t xml:space="preserve">A, </w:t>
+      </w:r>
+      <w:r>
+        <w:rPr>
+          <w:rFonts w:ascii="Arial" w:hAnsi="Arial" w:cs="Arial"/>
+          <w:sz w:val="24"/>
+          <w:szCs w:val="24"/>
+        </w:rPr>
+        <w:t>II</w:t>
+      </w:r>
+      <w:r>
+        <w:rPr>
+          <w:rFonts w:ascii="Arial" w:hAnsi="Arial" w:cs="Arial"/>
+          <w:sz w:val="24"/>
+          <w:szCs w:val="24"/>
+        </w:rPr>
+        <w:t>D</w:t>
+      </w:r>
+    </w:p>
+    <w:p>
+      <w:pPr>
+        <w:pStyle w:val="Prrafodelista"/>
+        <w:ind w:left="1440"/>
+        <w:rPr>
+          <w:rFonts w:ascii="Arial" w:hAnsi="Arial" w:cs="Arial"/>
+          <w:i/>
+          <w:sz w:val="24"/>
+          <w:szCs w:val="24"/>
+        </w:rPr>
+      </w:pPr>
+      <w:r>
+        <w:rPr>
+          <w:rFonts w:ascii="Arial" w:hAnsi="Arial" w:cs="Arial"/>
+          <w:i/>
+          <w:color w:val="808080" w:themeColor="background1" w:themeShade="80"/>
+          <w:sz w:val="24"/>
+          <w:szCs w:val="24"/>
+        </w:rPr>
+        <w:t>Respuesta: Los caracteres empiezan por un número romano y terminan con cualquier letra, el siguiente conjunto de caracteres puede ser cualquiera que tenga el mismo número, letra o ambos</w:t>
+      </w:r>
+      <w:r>
+        <w:rPr>
+          <w:rFonts w:ascii="Arial" w:hAnsi="Arial" w:cs="Arial"/>
+          <w:i/>
+          <w:color w:val="808080" w:themeColor="background1" w:themeShade="80"/>
+          <w:sz w:val="24"/>
+          <w:szCs w:val="24"/>
+        </w:rPr>
+        <w:t xml:space="preserve"> elementos a la vez</w:t>
+      </w:r>
+      <w:r>
+        <w:rPr>
+          <w:rFonts w:ascii="Arial" w:hAnsi="Arial" w:cs="Arial"/>
+          <w:i/>
+          <w:color w:val="808080" w:themeColor="background1" w:themeShade="80"/>
+          <w:sz w:val="24"/>
+          <w:szCs w:val="24"/>
+        </w:rPr>
+        <w:t>.</w:t>
+      </w:r>
+      <w:r>
+        <w:rPr>
+          <w:rFonts w:ascii="Arial" w:hAnsi="Arial" w:cs="Arial"/>
+          <w:i/>
+          <w:sz w:val="24"/>
+          <w:szCs w:val="24"/>
+        </w:rPr>
+        <w:t xml:space="preserve"> </w:t>
+      </w:r>
+    </w:p>
+    <w:p>
+      <w:pPr>
+        <w:pStyle w:val="Prrafodelista"/>
+        <w:ind w:left="1440"/>
+        <w:rPr>
+          <w:rFonts w:ascii="Arial" w:hAnsi="Arial" w:cs="Arial"/>
+          <w:i/>
+          <w:sz w:val="24"/>
+          <w:szCs w:val="24"/>
+        </w:rPr>
+      </w:pPr>
+    </w:p>
+    <w:p>
+      <w:pPr>
+        <w:pStyle w:val="Prrafodelista"/>
+        <w:ind w:left="1440"/>
+        <w:rPr>
+          <w:rFonts w:ascii="Arial" w:hAnsi="Arial" w:cs="Arial"/>
+          <w:sz w:val="24"/>
+          <w:szCs w:val="24"/>
+        </w:rPr>
+      </w:pPr>
+      <w:r>
+        <w:rPr>
+          <w:rFonts w:ascii="Arial" w:hAnsi="Arial" w:cs="Arial"/>
+          <w:sz w:val="24"/>
+          <w:szCs w:val="24"/>
+        </w:rPr>
+        <w:t xml:space="preserve">(3) </w:t>
+      </w:r>
+      <w:r>
+        <w:rPr>
+          <w:rFonts w:ascii="Arial" w:hAnsi="Arial" w:cs="Arial"/>
+          <w:sz w:val="24"/>
+          <w:szCs w:val="24"/>
+        </w:rPr>
+        <w:t>IIS</w:t>
+      </w:r>
+    </w:p>
+    <w:p>
+      <w:pPr>
+        <w:pStyle w:val="Prrafodelista"/>
+        <w:ind w:left="1440"/>
+        <w:rPr>
+          <w:rFonts w:ascii="Arial" w:hAnsi="Arial" w:cs="Arial"/>
+          <w:sz w:val="24"/>
+          <w:szCs w:val="24"/>
+        </w:rPr>
+      </w:pPr>
+      <w:r>
+        <w:rPr>
+          <w:rFonts w:ascii="Arial" w:hAnsi="Arial" w:cs="Arial"/>
+          <w:sz w:val="24"/>
+          <w:szCs w:val="24"/>
+        </w:rPr>
+        <w:t>(2)</w:t>
+      </w:r>
+      <w:r>
+        <w:rPr>
+          <w:rFonts w:ascii="Arial" w:hAnsi="Arial" w:cs="Arial"/>
+          <w:sz w:val="24"/>
+          <w:szCs w:val="24"/>
+        </w:rPr>
+        <w:t xml:space="preserve"> </w:t>
+      </w:r>
+      <w:r>
+        <w:rPr>
+          <w:rFonts w:ascii="Arial" w:hAnsi="Arial" w:cs="Arial"/>
+          <w:sz w:val="24"/>
+          <w:szCs w:val="24"/>
+        </w:rPr>
+        <w:t>XIIIA</w:t>
+      </w:r>
+    </w:p>
+    <w:p>
+      <w:pPr>
+        <w:pStyle w:val="Prrafodelista"/>
+        <w:ind w:left="1440"/>
+        <w:rPr>
+          <w:rFonts w:ascii="Arial" w:hAnsi="Arial" w:cs="Arial"/>
+          <w:sz w:val="24"/>
+          <w:szCs w:val="24"/>
+        </w:rPr>
+      </w:pPr>
+      <w:r>
+        <w:rPr>
+          <w:rFonts w:ascii="Arial" w:hAnsi="Arial" w:cs="Arial"/>
+          <w:sz w:val="24"/>
+          <w:szCs w:val="24"/>
+        </w:rPr>
+        <w:t>(1) IIA</w:t>
+      </w:r>
+      <w:r>
+        <w:t xml:space="preserve"> </w:t>
+      </w:r>
+      <w:r>
+        <w:rPr>
+          <w:rFonts w:ascii="Arial" w:hAnsi="Arial" w:cs="Arial"/>
+          <w:sz w:val="24"/>
+          <w:szCs w:val="24"/>
+        </w:rPr>
+        <w:br/>
+        <w:t>(0) IIIW</w:t>
       </w:r>
     </w:p>
     <w:p>
@@ -787,19 +1818,180 @@
         </w:numPr>
         <w:rPr>
           <w:rFonts w:ascii="Arial" w:hAnsi="Arial" w:cs="Arial"/>
-          <w:b/>
-          <w:sz w:val="24"/>
-          <w:szCs w:val="24"/>
-        </w:rPr>
-      </w:pPr>
-      <w:r>
-        <w:rPr>
-          <w:rFonts w:ascii="Arial" w:hAnsi="Arial" w:cs="Arial"/>
-          <w:sz w:val="24"/>
-          <w:szCs w:val="24"/>
-        </w:rPr>
-        <w:lastRenderedPageBreak/>
-        <w:t>Pregunta 10. Enunciado</w:t>
+          <w:sz w:val="24"/>
+          <w:szCs w:val="24"/>
+        </w:rPr>
+      </w:pPr>
+      <w:r>
+        <w:rPr>
+          <w:rFonts w:ascii="Arial" w:hAnsi="Arial" w:cs="Arial"/>
+          <w:sz w:val="24"/>
+          <w:szCs w:val="24"/>
+        </w:rPr>
+        <w:t xml:space="preserve">Pregunta 10. </w:t>
+      </w:r>
+      <w:r>
+        <w:rPr>
+          <w:rFonts w:ascii="Arial" w:hAnsi="Arial" w:cs="Arial"/>
+          <w:sz w:val="24"/>
+          <w:szCs w:val="24"/>
+        </w:rPr>
+        <w:t>Determina el número que completa la sucesión.</w:t>
+      </w:r>
+    </w:p>
+    <w:p>
+      <w:pPr>
+        <w:pStyle w:val="Prrafodelista"/>
+        <w:ind w:left="1440"/>
+        <w:rPr>
+          <w:rFonts w:ascii="Arial" w:hAnsi="Arial" w:cs="Arial"/>
+          <w:sz w:val="24"/>
+          <w:szCs w:val="24"/>
+        </w:rPr>
+      </w:pPr>
+    </w:p>
+    <w:p>
+      <w:pPr>
+        <w:pStyle w:val="Prrafodelista"/>
+        <w:ind w:left="1440"/>
+        <w:rPr>
+          <w:rFonts w:ascii="Arial" w:hAnsi="Arial" w:cs="Arial"/>
+          <w:sz w:val="24"/>
+          <w:szCs w:val="24"/>
+        </w:rPr>
+      </w:pPr>
+      <w:r>
+        <w:rPr>
+          <w:rFonts w:ascii="Arial" w:hAnsi="Arial" w:cs="Arial"/>
+          <w:sz w:val="24"/>
+          <w:szCs w:val="24"/>
+        </w:rPr>
+        <w:t>1, 2, 5, 12, 30, 75, _</w:t>
+      </w:r>
+      <w:r>
+        <w:rPr>
+          <w:rFonts w:ascii="Arial" w:hAnsi="Arial" w:cs="Arial"/>
+          <w:sz w:val="24"/>
+          <w:szCs w:val="24"/>
+          <w:u w:val="single"/>
+        </w:rPr>
+        <w:t>?</w:t>
+      </w:r>
+      <w:r>
+        <w:rPr>
+          <w:rFonts w:ascii="Arial" w:hAnsi="Arial" w:cs="Arial"/>
+          <w:sz w:val="24"/>
+          <w:szCs w:val="24"/>
+        </w:rPr>
+        <w:t>_</w:t>
+      </w:r>
+    </w:p>
+    <w:p>
+      <w:pPr>
+        <w:pStyle w:val="Prrafodelista"/>
+        <w:ind w:left="1440"/>
+        <w:rPr>
+          <w:rFonts w:ascii="Arial" w:hAnsi="Arial" w:cs="Arial"/>
+          <w:color w:val="808080" w:themeColor="background1" w:themeShade="80"/>
+          <w:sz w:val="24"/>
+          <w:szCs w:val="24"/>
+        </w:rPr>
+      </w:pPr>
+      <w:r>
+        <w:rPr>
+          <w:rFonts w:ascii="Arial" w:hAnsi="Arial" w:cs="Arial"/>
+          <w:color w:val="808080" w:themeColor="background1" w:themeShade="80"/>
+          <w:sz w:val="24"/>
+          <w:szCs w:val="24"/>
+        </w:rPr>
+        <w:t>Respuesta: el siguiente número es el triple del anterior disminuido en la mitad (redondeado hacia arriba) de ese mismo número anterior</w:t>
+      </w:r>
+    </w:p>
+    <w:p>
+      <w:pPr>
+        <w:pStyle w:val="Prrafodelista"/>
+        <w:ind w:left="1440"/>
+        <w:rPr>
+          <w:rFonts w:ascii="Arial" w:hAnsi="Arial" w:cs="Arial"/>
+          <w:sz w:val="24"/>
+          <w:szCs w:val="24"/>
+        </w:rPr>
+      </w:pPr>
+    </w:p>
+    <w:p>
+      <w:pPr>
+        <w:pStyle w:val="Prrafodelista"/>
+        <w:ind w:left="1440"/>
+        <w:rPr>
+          <w:rFonts w:ascii="Arial" w:hAnsi="Arial" w:cs="Arial"/>
+          <w:sz w:val="24"/>
+          <w:szCs w:val="24"/>
+        </w:rPr>
+      </w:pPr>
+      <w:r>
+        <w:rPr>
+          <w:rFonts w:ascii="Arial" w:hAnsi="Arial" w:cs="Arial"/>
+          <w:sz w:val="24"/>
+          <w:szCs w:val="24"/>
+        </w:rPr>
+        <w:t>(3) 187</w:t>
+      </w:r>
+    </w:p>
+    <w:p>
+      <w:pPr>
+        <w:pStyle w:val="Prrafodelista"/>
+        <w:ind w:left="1440"/>
+        <w:rPr>
+          <w:rFonts w:ascii="Arial" w:hAnsi="Arial" w:cs="Arial"/>
+          <w:sz w:val="24"/>
+          <w:szCs w:val="24"/>
+        </w:rPr>
+      </w:pPr>
+      <w:r>
+        <w:rPr>
+          <w:rFonts w:ascii="Arial" w:hAnsi="Arial" w:cs="Arial"/>
+          <w:sz w:val="24"/>
+          <w:szCs w:val="24"/>
+        </w:rPr>
+        <w:t>(2) 176</w:t>
+      </w:r>
+    </w:p>
+    <w:p>
+      <w:pPr>
+        <w:pStyle w:val="Prrafodelista"/>
+        <w:ind w:left="1440"/>
+        <w:rPr>
+          <w:rFonts w:ascii="Arial" w:hAnsi="Arial" w:cs="Arial"/>
+          <w:sz w:val="24"/>
+          <w:szCs w:val="24"/>
+        </w:rPr>
+      </w:pPr>
+      <w:r>
+        <w:rPr>
+          <w:rFonts w:ascii="Arial" w:hAnsi="Arial" w:cs="Arial"/>
+          <w:sz w:val="24"/>
+          <w:szCs w:val="24"/>
+        </w:rPr>
+        <w:t>(1) 121</w:t>
+      </w:r>
+    </w:p>
+    <w:p>
+      <w:pPr>
+        <w:pStyle w:val="Prrafodelista"/>
+        <w:ind w:left="1440"/>
+        <w:rPr>
+          <w:rFonts w:ascii="Arial" w:hAnsi="Arial" w:cs="Arial"/>
+          <w:sz w:val="24"/>
+          <w:szCs w:val="24"/>
+        </w:rPr>
+      </w:pPr>
+      <w:r>
+        <w:rPr>
+          <w:rFonts w:ascii="Arial" w:hAnsi="Arial" w:cs="Arial"/>
+          <w:sz w:val="24"/>
+          <w:szCs w:val="24"/>
+        </w:rPr>
+        <w:t>(0) 198</w:t>
       </w:r>
     </w:p>
     <w:p>
@@ -832,7 +2024,351 @@
           <w:sz w:val="24"/>
           <w:szCs w:val="24"/>
         </w:rPr>
-        <w:t>Pregunta 11. Enunciado</w:t>
+        <w:t xml:space="preserve">Pregunta 11. </w:t>
+      </w:r>
+      <w:r>
+        <w:rPr>
+          <w:rFonts w:ascii="Arial" w:hAnsi="Arial" w:cs="Arial"/>
+          <w:sz w:val="24"/>
+          <w:szCs w:val="24"/>
+        </w:rPr>
+        <w:t>De acuerdo a la siguiente declaración, ¿Cuál es la sentencia que cumple con el planteamiento?</w:t>
+      </w:r>
+    </w:p>
+    <w:p>
+      <w:pPr>
+        <w:pStyle w:val="Prrafodelista"/>
+        <w:ind w:left="1440"/>
+        <w:rPr>
+          <w:rFonts w:ascii="Arial" w:hAnsi="Arial" w:cs="Arial"/>
+          <w:sz w:val="24"/>
+          <w:szCs w:val="24"/>
+        </w:rPr>
+      </w:pPr>
+    </w:p>
+    <w:p>
+      <w:pPr>
+        <w:pStyle w:val="Prrafodelista"/>
+        <w:ind w:left="1440"/>
+        <w:rPr>
+          <w:rFonts w:ascii="Arial" w:hAnsi="Arial" w:cs="Arial"/>
+          <w:sz w:val="24"/>
+          <w:szCs w:val="24"/>
+        </w:rPr>
+      </w:pPr>
+      <w:r>
+        <w:rPr>
+          <w:rFonts w:ascii="Arial" w:hAnsi="Arial" w:cs="Arial"/>
+          <w:sz w:val="24"/>
+          <w:szCs w:val="24"/>
+        </w:rPr>
+        <w:t>3 = 60</w:t>
+      </w:r>
+      <w:r>
+        <w:rPr>
+          <w:rFonts w:ascii="Arial" w:hAnsi="Arial" w:cs="Arial"/>
+          <w:sz w:val="24"/>
+          <w:szCs w:val="24"/>
+        </w:rPr>
+        <w:tab/>
+      </w:r>
+      <w:r>
+        <w:rPr>
+          <w:rFonts w:ascii="Arial" w:hAnsi="Arial" w:cs="Arial"/>
+          <w:sz w:val="24"/>
+          <w:szCs w:val="24"/>
+        </w:rPr>
+        <w:tab/>
+        <w:t>4 = 90</w:t>
+      </w:r>
+      <w:r>
+        <w:rPr>
+          <w:rFonts w:ascii="Arial" w:hAnsi="Arial" w:cs="Arial"/>
+          <w:sz w:val="24"/>
+          <w:szCs w:val="24"/>
+        </w:rPr>
+        <w:tab/>
+      </w:r>
+      <w:r>
+        <w:rPr>
+          <w:rFonts w:ascii="Arial" w:hAnsi="Arial" w:cs="Arial"/>
+          <w:sz w:val="24"/>
+          <w:szCs w:val="24"/>
+        </w:rPr>
+        <w:tab/>
+        <w:t>5</w:t>
+      </w:r>
+      <w:r>
+        <w:rPr>
+          <w:rFonts w:ascii="Arial" w:hAnsi="Arial" w:cs="Arial"/>
+          <w:sz w:val="24"/>
+          <w:szCs w:val="24"/>
+        </w:rPr>
+        <w:t xml:space="preserve"> = 108</w:t>
+      </w:r>
+      <w:r>
+        <w:rPr>
+          <w:rFonts w:ascii="Arial" w:hAnsi="Arial" w:cs="Arial"/>
+          <w:sz w:val="24"/>
+          <w:szCs w:val="24"/>
+        </w:rPr>
+        <w:tab/>
+        <w:t>6 = 120</w:t>
+      </w:r>
+      <w:r>
+        <w:rPr>
+          <w:rFonts w:ascii="Arial" w:hAnsi="Arial" w:cs="Arial"/>
+          <w:sz w:val="24"/>
+          <w:szCs w:val="24"/>
+        </w:rPr>
+        <w:tab/>
+        <w:t>7 = _</w:t>
+      </w:r>
+      <w:r>
+        <w:rPr>
+          <w:rFonts w:ascii="Arial" w:hAnsi="Arial" w:cs="Arial"/>
+          <w:sz w:val="24"/>
+          <w:szCs w:val="24"/>
+          <w:u w:val="single"/>
+        </w:rPr>
+        <w:t>?</w:t>
+      </w:r>
+      <w:r>
+        <w:rPr>
+          <w:rFonts w:ascii="Arial" w:hAnsi="Arial" w:cs="Arial"/>
+          <w:sz w:val="24"/>
+          <w:szCs w:val="24"/>
+        </w:rPr>
+        <w:t>_</w:t>
+      </w:r>
+    </w:p>
+    <w:p>
+      <w:pPr>
+        <w:pStyle w:val="Prrafodelista"/>
+        <w:ind w:left="1440"/>
+        <w:rPr>
+          <w:rFonts w:ascii="Arial" w:eastAsiaTheme="minorEastAsia" w:hAnsi="Arial" w:cs="Arial"/>
+          <w:color w:val="808080" w:themeColor="background1" w:themeShade="80"/>
+          <w:sz w:val="24"/>
+          <w:szCs w:val="24"/>
+        </w:rPr>
+      </w:pPr>
+      <w:r>
+        <w:rPr>
+          <w:rFonts w:ascii="Arial" w:hAnsi="Arial" w:cs="Arial"/>
+          <w:color w:val="808080" w:themeColor="background1" w:themeShade="80"/>
+          <w:sz w:val="24"/>
+          <w:szCs w:val="24"/>
+        </w:rPr>
+        <w:t xml:space="preserve">Respuesta: el número de la izquierda hace referencia al número de lados de un polígono regular, el número de la derecha hace referencia a los grados de uno de sus ángulos internos. (Fórmula para calcular ángulos internos de polígonos regulares </w:t>
+      </w:r>
+    </w:p>
+    <w:p>
+      <w:pPr>
+        <w:pStyle w:val="Prrafodelista"/>
+        <w:ind w:left="1440"/>
+        <w:rPr>
+          <w:rFonts w:ascii="Arial" w:hAnsi="Arial" w:cs="Arial"/>
+          <w:color w:val="808080" w:themeColor="background1" w:themeShade="80"/>
+          <w:sz w:val="24"/>
+          <w:szCs w:val="24"/>
+        </w:rPr>
+      </w:pPr>
+      <m:oMath>
+        <m:r>
+          <w:rPr>
+            <w:rFonts w:ascii="Cambria Math" w:hAnsi="Cambria Math" w:cs="Arial"/>
+            <w:color w:val="808080" w:themeColor="background1" w:themeShade="80"/>
+            <w:sz w:val="24"/>
+            <w:szCs w:val="24"/>
+          </w:rPr>
+          <m:t>α=</m:t>
+        </m:r>
+        <m:f>
+          <m:fPr>
+            <m:ctrlPr>
+              <w:rPr>
+                <w:rFonts w:ascii="Cambria Math" w:hAnsi="Cambria Math" w:cs="Arial"/>
+                <w:i/>
+                <w:color w:val="808080" w:themeColor="background1" w:themeShade="80"/>
+                <w:sz w:val="24"/>
+                <w:szCs w:val="24"/>
+              </w:rPr>
+            </m:ctrlPr>
+          </m:fPr>
+          <m:num>
+            <m:r>
+              <w:rPr>
+                <w:rFonts w:ascii="Cambria Math" w:hAnsi="Cambria Math" w:cs="Arial"/>
+                <w:color w:val="808080" w:themeColor="background1" w:themeShade="80"/>
+                <w:sz w:val="24"/>
+                <w:szCs w:val="24"/>
+              </w:rPr>
+              <m:t>180(n-2)</m:t>
+            </m:r>
+          </m:num>
+          <m:den>
+            <m:r>
+              <w:rPr>
+                <w:rFonts w:ascii="Cambria Math" w:hAnsi="Cambria Math" w:cs="Arial"/>
+                <w:color w:val="808080" w:themeColor="background1" w:themeShade="80"/>
+                <w:sz w:val="24"/>
+                <w:szCs w:val="24"/>
+              </w:rPr>
+              <m:t>n</m:t>
+            </m:r>
+          </m:den>
+        </m:f>
+      </m:oMath>
+      <w:r>
+        <w:rPr>
+          <w:rFonts w:ascii="Arial" w:eastAsiaTheme="minorEastAsia" w:hAnsi="Arial" w:cs="Arial"/>
+          <w:color w:val="808080" w:themeColor="background1" w:themeShade="80"/>
+          <w:sz w:val="24"/>
+          <w:szCs w:val="24"/>
+        </w:rPr>
+        <w:t xml:space="preserve"> </w:t>
+      </w:r>
+      <w:r>
+        <w:rPr>
+          <w:rFonts w:ascii="Arial" w:hAnsi="Arial" w:cs="Arial"/>
+          <w:color w:val="808080" w:themeColor="background1" w:themeShade="80"/>
+          <w:sz w:val="24"/>
+          <w:szCs w:val="24"/>
+        </w:rPr>
+        <w:t>)</w:t>
+      </w:r>
+    </w:p>
+    <w:p>
+      <w:pPr>
+        <w:pStyle w:val="Prrafodelista"/>
+        <w:ind w:left="1440"/>
+        <w:rPr>
+          <w:rFonts w:ascii="Arial" w:hAnsi="Arial" w:cs="Arial"/>
+          <w:color w:val="808080" w:themeColor="background1" w:themeShade="80"/>
+          <w:sz w:val="24"/>
+          <w:szCs w:val="24"/>
+        </w:rPr>
+      </w:pPr>
+    </w:p>
+    <w:p>
+      <w:pPr>
+        <w:pStyle w:val="Prrafodelista"/>
+        <w:ind w:left="1440"/>
+        <w:rPr>
+          <w:rFonts w:ascii="Arial" w:hAnsi="Arial" w:cs="Arial"/>
+          <w:color w:val="808080" w:themeColor="background1" w:themeShade="80"/>
+          <w:sz w:val="24"/>
+          <w:szCs w:val="24"/>
+        </w:rPr>
+      </w:pPr>
+      <w:r>
+        <w:rPr>
+          <w:rFonts w:ascii="Arial" w:hAnsi="Arial" w:cs="Arial"/>
+          <w:color w:val="808080" w:themeColor="background1" w:themeShade="80"/>
+          <w:sz w:val="24"/>
+          <w:szCs w:val="24"/>
+        </w:rPr>
+        <w:t>(3)</w:t>
+      </w:r>
+      <w:r>
+        <w:rPr>
+          <w:rFonts w:ascii="Arial" w:hAnsi="Arial" w:cs="Arial"/>
+          <w:color w:val="808080" w:themeColor="background1" w:themeShade="80"/>
+          <w:sz w:val="24"/>
+          <w:szCs w:val="24"/>
+        </w:rPr>
+        <w:t xml:space="preserve"> 128</w:t>
+      </w:r>
+    </w:p>
+    <w:p>
+      <w:pPr>
+        <w:pStyle w:val="Prrafodelista"/>
+        <w:ind w:left="1440"/>
+        <w:rPr>
+          <w:rFonts w:ascii="Arial" w:hAnsi="Arial" w:cs="Arial"/>
+          <w:color w:val="808080" w:themeColor="background1" w:themeShade="80"/>
+          <w:sz w:val="24"/>
+          <w:szCs w:val="24"/>
+        </w:rPr>
+      </w:pPr>
+      <w:r>
+        <w:rPr>
+          <w:rFonts w:ascii="Arial" w:hAnsi="Arial" w:cs="Arial"/>
+          <w:color w:val="808080" w:themeColor="background1" w:themeShade="80"/>
+          <w:sz w:val="24"/>
+          <w:szCs w:val="24"/>
+        </w:rPr>
+        <w:t>(2)</w:t>
+      </w:r>
+      <w:r>
+        <w:rPr>
+          <w:rFonts w:ascii="Arial" w:hAnsi="Arial" w:cs="Arial"/>
+          <w:color w:val="808080" w:themeColor="background1" w:themeShade="80"/>
+          <w:sz w:val="24"/>
+          <w:szCs w:val="24"/>
+        </w:rPr>
+        <w:t xml:space="preserve"> 144</w:t>
+      </w:r>
+    </w:p>
+    <w:p>
+      <w:pPr>
+        <w:pStyle w:val="Prrafodelista"/>
+        <w:ind w:left="1440"/>
+        <w:rPr>
+          <w:rFonts w:ascii="Arial" w:hAnsi="Arial" w:cs="Arial"/>
+          <w:color w:val="808080" w:themeColor="background1" w:themeShade="80"/>
+          <w:sz w:val="24"/>
+          <w:szCs w:val="24"/>
+        </w:rPr>
+      </w:pPr>
+      <w:r>
+        <w:rPr>
+          <w:rFonts w:ascii="Arial" w:hAnsi="Arial" w:cs="Arial"/>
+          <w:color w:val="808080" w:themeColor="background1" w:themeShade="80"/>
+          <w:sz w:val="24"/>
+          <w:szCs w:val="24"/>
+        </w:rPr>
+        <w:t>(1)</w:t>
+      </w:r>
+      <w:r>
+        <w:rPr>
+          <w:rFonts w:ascii="Arial" w:hAnsi="Arial" w:cs="Arial"/>
+          <w:color w:val="808080" w:themeColor="background1" w:themeShade="80"/>
+          <w:sz w:val="24"/>
+          <w:szCs w:val="24"/>
+        </w:rPr>
+        <w:t xml:space="preserve"> 126</w:t>
+      </w:r>
+    </w:p>
+    <w:p>
+      <w:pPr>
+        <w:pStyle w:val="Prrafodelista"/>
+        <w:ind w:left="1440"/>
+        <w:rPr>
+          <w:rFonts w:ascii="Arial" w:hAnsi="Arial" w:cs="Arial"/>
+          <w:color w:val="808080" w:themeColor="background1" w:themeShade="80"/>
+          <w:sz w:val="24"/>
+          <w:szCs w:val="24"/>
+        </w:rPr>
+      </w:pPr>
+      <w:r>
+        <w:rPr>
+          <w:rFonts w:ascii="Arial" w:hAnsi="Arial" w:cs="Arial"/>
+          <w:color w:val="808080" w:themeColor="background1" w:themeShade="80"/>
+          <w:sz w:val="24"/>
+          <w:szCs w:val="24"/>
+        </w:rPr>
+        <w:t>(0)</w:t>
+      </w:r>
+      <w:r>
+        <w:rPr>
+          <w:rFonts w:ascii="Arial" w:hAnsi="Arial" w:cs="Arial"/>
+          <w:color w:val="808080" w:themeColor="background1" w:themeShade="80"/>
+          <w:sz w:val="24"/>
+          <w:szCs w:val="24"/>
+        </w:rPr>
+        <w:t xml:space="preserve"> 127</w:t>
       </w:r>
     </w:p>
     <w:p>
@@ -865,8 +2401,300 @@
           <w:sz w:val="24"/>
           <w:szCs w:val="24"/>
         </w:rPr>
-        <w:t>Pregunta 12. Enunciado</w:t>
-      </w:r>
+        <w:t xml:space="preserve">Pregunta 12. </w:t>
+      </w:r>
+      <w:r>
+        <w:rPr>
+          <w:rFonts w:ascii="Arial" w:hAnsi="Arial" w:cs="Arial"/>
+          <w:sz w:val="24"/>
+          <w:szCs w:val="24"/>
+        </w:rPr>
+        <w:t>¿Cuál es la sentencia que completa correctamente la siguiente declaración?</w:t>
+      </w:r>
+    </w:p>
+    <w:p>
+      <w:pPr>
+        <w:pStyle w:val="Prrafodelista"/>
+        <w:ind w:left="1440"/>
+        <w:rPr>
+          <w:rFonts w:ascii="Arial" w:hAnsi="Arial" w:cs="Arial"/>
+          <w:sz w:val="24"/>
+          <w:szCs w:val="24"/>
+        </w:rPr>
+      </w:pPr>
+    </w:p>
+    <w:p>
+      <w:pPr>
+        <w:pStyle w:val="Prrafodelista"/>
+        <w:ind w:left="1440"/>
+        <w:rPr>
+          <w:rFonts w:ascii="Arial" w:hAnsi="Arial" w:cs="Arial"/>
+          <w:sz w:val="24"/>
+          <w:szCs w:val="24"/>
+        </w:rPr>
+      </w:pPr>
+      <w:r>
+        <w:rPr>
+          <w:rFonts w:ascii="Arial" w:hAnsi="Arial" w:cs="Arial"/>
+          <w:sz w:val="24"/>
+          <w:szCs w:val="24"/>
+        </w:rPr>
+        <w:t>|  -|-  )_  -&gt;  -)</w:t>
+      </w:r>
+      <w:r>
+        <w:rPr>
+          <w:rFonts w:ascii="Arial" w:hAnsi="Arial" w:cs="Arial"/>
+          <w:sz w:val="24"/>
+          <w:szCs w:val="24"/>
+        </w:rPr>
+        <w:tab/>
+        <w:t xml:space="preserve">°|  .  </w:t>
+      </w:r>
+      <w:proofErr w:type="gramStart"/>
+      <w:r>
+        <w:rPr>
+          <w:rFonts w:ascii="Arial" w:hAnsi="Arial" w:cs="Arial"/>
+          <w:sz w:val="24"/>
+          <w:szCs w:val="24"/>
+        </w:rPr>
+        <w:t>S  -</w:t>
+      </w:r>
+      <w:proofErr w:type="gramEnd"/>
+      <w:r>
+        <w:rPr>
+          <w:rFonts w:ascii="Arial" w:hAnsi="Arial" w:cs="Arial"/>
+          <w:sz w:val="24"/>
+          <w:szCs w:val="24"/>
+        </w:rPr>
+        <w:t>&gt;  A</w:t>
+      </w:r>
+      <w:r>
+        <w:rPr>
+          <w:rFonts w:ascii="Arial" w:hAnsi="Arial" w:cs="Arial"/>
+          <w:sz w:val="24"/>
+          <w:szCs w:val="24"/>
+        </w:rPr>
+        <w:tab/>
+      </w:r>
+      <w:r>
+        <w:rPr>
+          <w:rFonts w:ascii="Arial" w:hAnsi="Arial" w:cs="Arial"/>
+          <w:sz w:val="24"/>
+          <w:szCs w:val="24"/>
+        </w:rPr>
+        <w:tab/>
+        <w:t xml:space="preserve">b  }{  ‘/  -&gt;  A  )_ </w:t>
+      </w:r>
+      <w:r>
+        <w:rPr>
+          <w:rFonts w:ascii="Arial" w:hAnsi="Arial" w:cs="Arial"/>
+          <w:sz w:val="24"/>
+          <w:szCs w:val="24"/>
+        </w:rPr>
+        <w:tab/>
+        <w:t>B  °/.  |  -&gt; _</w:t>
+      </w:r>
+      <w:r>
+        <w:rPr>
+          <w:rFonts w:ascii="Arial" w:hAnsi="Arial" w:cs="Arial"/>
+          <w:sz w:val="24"/>
+          <w:szCs w:val="24"/>
+          <w:u w:val="single"/>
+        </w:rPr>
+        <w:t>?</w:t>
+      </w:r>
+      <w:r>
+        <w:rPr>
+          <w:rFonts w:ascii="Arial" w:hAnsi="Arial" w:cs="Arial"/>
+          <w:sz w:val="24"/>
+          <w:szCs w:val="24"/>
+        </w:rPr>
+        <w:t>_</w:t>
+      </w:r>
+    </w:p>
+    <w:p>
+      <w:pPr>
+        <w:pStyle w:val="Prrafodelista"/>
+        <w:ind w:left="1440"/>
+        <w:rPr>
+          <w:rFonts w:ascii="Arial" w:hAnsi="Arial" w:cs="Arial"/>
+          <w:sz w:val="24"/>
+          <w:szCs w:val="24"/>
+        </w:rPr>
+      </w:pPr>
+    </w:p>
+    <w:p>
+      <w:pPr>
+        <w:pStyle w:val="Prrafodelista"/>
+        <w:ind w:left="1440"/>
+        <w:rPr>
+          <w:rFonts w:ascii="Arial" w:hAnsi="Arial" w:cs="Arial"/>
+          <w:color w:val="808080" w:themeColor="background1" w:themeShade="80"/>
+          <w:sz w:val="24"/>
+          <w:szCs w:val="24"/>
+        </w:rPr>
+      </w:pPr>
+      <w:r>
+        <w:rPr>
+          <w:rFonts w:ascii="Arial" w:hAnsi="Arial" w:cs="Arial"/>
+          <w:color w:val="808080" w:themeColor="background1" w:themeShade="80"/>
+          <w:sz w:val="24"/>
+          <w:szCs w:val="24"/>
+        </w:rPr>
+        <w:t>Respuesta:</w:t>
+      </w:r>
+      <w:r>
+        <w:rPr>
+          <w:rFonts w:ascii="Arial" w:hAnsi="Arial" w:cs="Arial"/>
+          <w:color w:val="808080" w:themeColor="background1" w:themeShade="80"/>
+          <w:sz w:val="24"/>
+          <w:szCs w:val="24"/>
+        </w:rPr>
+        <w:t xml:space="preserve"> son operaciones básicas con símbolos semejantes a algebra básica (1 = |, 2 = )_, 3 = -), 4 = A, 5 = S, 6 = b, 7 = ‘/, 8 = B, 9 = °|, 0 = 0, + = -|-, - = </w:t>
+      </w:r>
+      <w:proofErr w:type="gramStart"/>
+      <w:r>
+        <w:rPr>
+          <w:rFonts w:ascii="Arial" w:hAnsi="Arial" w:cs="Arial"/>
+          <w:color w:val="808080" w:themeColor="background1" w:themeShade="80"/>
+          <w:sz w:val="24"/>
+          <w:szCs w:val="24"/>
+        </w:rPr>
+        <w:t>.,</w:t>
+      </w:r>
+      <w:proofErr w:type="gramEnd"/>
+      <w:r>
+        <w:rPr>
+          <w:rFonts w:ascii="Arial" w:hAnsi="Arial" w:cs="Arial"/>
+          <w:color w:val="808080" w:themeColor="background1" w:themeShade="80"/>
+          <w:sz w:val="24"/>
+          <w:szCs w:val="24"/>
+        </w:rPr>
+        <w:t xml:space="preserve"> x = }{, / = °/., -&gt; = =)</w:t>
+      </w:r>
+    </w:p>
+    <w:p>
+      <w:pPr>
+        <w:pStyle w:val="Prrafodelista"/>
+        <w:ind w:left="1440"/>
+        <w:rPr>
+          <w:rFonts w:ascii="Arial" w:hAnsi="Arial" w:cs="Arial"/>
+          <w:b/>
+          <w:sz w:val="24"/>
+          <w:szCs w:val="24"/>
+        </w:rPr>
+      </w:pPr>
+    </w:p>
+    <w:p>
+      <w:pPr>
+        <w:pStyle w:val="Prrafodelista"/>
+        <w:ind w:left="1440"/>
+        <w:rPr>
+          <w:rFonts w:ascii="Arial" w:hAnsi="Arial" w:cs="Arial"/>
+          <w:sz w:val="24"/>
+          <w:szCs w:val="24"/>
+        </w:rPr>
+      </w:pPr>
+      <w:r>
+        <w:rPr>
+          <w:rFonts w:ascii="Arial" w:hAnsi="Arial" w:cs="Arial"/>
+          <w:sz w:val="24"/>
+          <w:szCs w:val="24"/>
+        </w:rPr>
+        <w:lastRenderedPageBreak/>
+        <w:t>(3)</w:t>
+      </w:r>
+      <w:r>
+        <w:rPr>
+          <w:rFonts w:ascii="Arial" w:hAnsi="Arial" w:cs="Arial"/>
+          <w:sz w:val="24"/>
+          <w:szCs w:val="24"/>
+        </w:rPr>
+        <w:t xml:space="preserve"> B</w:t>
+      </w:r>
+    </w:p>
+    <w:p>
+      <w:pPr>
+        <w:pStyle w:val="Prrafodelista"/>
+        <w:ind w:left="1440"/>
+        <w:rPr>
+          <w:rFonts w:ascii="Arial" w:hAnsi="Arial" w:cs="Arial"/>
+          <w:sz w:val="24"/>
+          <w:szCs w:val="24"/>
+        </w:rPr>
+      </w:pPr>
+      <w:r>
+        <w:rPr>
+          <w:rFonts w:ascii="Arial" w:hAnsi="Arial" w:cs="Arial"/>
+          <w:sz w:val="24"/>
+          <w:szCs w:val="24"/>
+        </w:rPr>
+        <w:t>(2)</w:t>
+      </w:r>
+      <w:r>
+        <w:rPr>
+          <w:rFonts w:ascii="Arial" w:hAnsi="Arial" w:cs="Arial"/>
+          <w:sz w:val="24"/>
+          <w:szCs w:val="24"/>
+        </w:rPr>
+        <w:t xml:space="preserve"> b</w:t>
+      </w:r>
+    </w:p>
+    <w:p>
+      <w:pPr>
+        <w:pStyle w:val="Prrafodelista"/>
+        <w:ind w:left="1440"/>
+        <w:rPr>
+          <w:rFonts w:ascii="Arial" w:hAnsi="Arial" w:cs="Arial"/>
+          <w:sz w:val="24"/>
+          <w:szCs w:val="24"/>
+        </w:rPr>
+      </w:pPr>
+      <w:r>
+        <w:rPr>
+          <w:rFonts w:ascii="Arial" w:hAnsi="Arial" w:cs="Arial"/>
+          <w:sz w:val="24"/>
+          <w:szCs w:val="24"/>
+        </w:rPr>
+        <w:t>(1)</w:t>
+      </w:r>
+      <w:r>
+        <w:rPr>
+          <w:rFonts w:ascii="Arial" w:hAnsi="Arial" w:cs="Arial"/>
+          <w:sz w:val="24"/>
+          <w:szCs w:val="24"/>
+        </w:rPr>
+        <w:t xml:space="preserve"> S</w:t>
+      </w:r>
+    </w:p>
+    <w:p>
+      <w:pPr>
+        <w:pStyle w:val="Prrafodelista"/>
+        <w:ind w:left="1440"/>
+        <w:rPr>
+          <w:rFonts w:ascii="Arial" w:hAnsi="Arial" w:cs="Arial"/>
+          <w:sz w:val="24"/>
+          <w:szCs w:val="24"/>
+        </w:rPr>
+      </w:pPr>
+      <w:r>
+        <w:rPr>
+          <w:rFonts w:ascii="Arial" w:hAnsi="Arial" w:cs="Arial"/>
+          <w:sz w:val="24"/>
+          <w:szCs w:val="24"/>
+        </w:rPr>
+        <w:t>(0)</w:t>
+      </w:r>
+      <w:r>
+        <w:rPr>
+          <w:rFonts w:ascii="Arial" w:hAnsi="Arial" w:cs="Arial"/>
+          <w:sz w:val="24"/>
+          <w:szCs w:val="24"/>
+        </w:rPr>
+        <w:t xml:space="preserve"> c</w:t>
+      </w:r>
+      <w:bookmarkStart w:id="0" w:name="_GoBack"/>
+      <w:bookmarkEnd w:id="0"/>
     </w:p>
     <w:p>
       <w:pPr>
@@ -898,7 +2726,160 @@
           <w:sz w:val="24"/>
           <w:szCs w:val="24"/>
         </w:rPr>
-        <w:t>Pregunta 13. Enunciado</w:t>
+        <w:t>Pregunta 13. Determina el número que completa correctamente la sucesión</w:t>
+      </w:r>
+    </w:p>
+    <w:p>
+      <w:pPr>
+        <w:pStyle w:val="Prrafodelista"/>
+        <w:ind w:left="1440"/>
+        <w:rPr>
+          <w:rFonts w:ascii="Arial" w:hAnsi="Arial" w:cs="Arial"/>
+          <w:sz w:val="24"/>
+          <w:szCs w:val="24"/>
+        </w:rPr>
+      </w:pPr>
+    </w:p>
+    <w:p>
+      <w:pPr>
+        <w:pStyle w:val="Prrafodelista"/>
+        <w:ind w:left="1440"/>
+        <w:rPr>
+          <w:rFonts w:ascii="Arial" w:hAnsi="Arial" w:cs="Arial"/>
+          <w:sz w:val="24"/>
+          <w:szCs w:val="24"/>
+        </w:rPr>
+      </w:pPr>
+      <w:r>
+        <w:rPr>
+          <w:rFonts w:ascii="Arial" w:hAnsi="Arial" w:cs="Arial"/>
+          <w:sz w:val="24"/>
+          <w:szCs w:val="24"/>
+        </w:rPr>
+        <w:t>0, 1, 1, 2, 3, 5, 8, _</w:t>
+      </w:r>
+      <w:r>
+        <w:rPr>
+          <w:rFonts w:ascii="Arial" w:hAnsi="Arial" w:cs="Arial"/>
+          <w:sz w:val="24"/>
+          <w:szCs w:val="24"/>
+          <w:u w:val="single"/>
+        </w:rPr>
+        <w:t>?</w:t>
+      </w:r>
+      <w:r>
+        <w:rPr>
+          <w:rFonts w:ascii="Arial" w:hAnsi="Arial" w:cs="Arial"/>
+          <w:sz w:val="24"/>
+          <w:szCs w:val="24"/>
+        </w:rPr>
+        <w:t>_</w:t>
+      </w:r>
+    </w:p>
+    <w:p>
+      <w:pPr>
+        <w:pStyle w:val="Prrafodelista"/>
+        <w:ind w:left="1440"/>
+        <w:rPr>
+          <w:rFonts w:ascii="Arial" w:hAnsi="Arial" w:cs="Arial"/>
+          <w:sz w:val="24"/>
+          <w:szCs w:val="24"/>
+        </w:rPr>
+      </w:pPr>
+      <w:r>
+        <w:rPr>
+          <w:rFonts w:ascii="Arial" w:hAnsi="Arial" w:cs="Arial"/>
+          <w:sz w:val="24"/>
+          <w:szCs w:val="24"/>
+        </w:rPr>
+        <w:t>Respuesta: El siguiente número corresponde a la serie de Fibonacci. El siguiente término es la suma de los 2 anteriores.</w:t>
+      </w:r>
+    </w:p>
+    <w:p>
+      <w:pPr>
+        <w:pStyle w:val="Prrafodelista"/>
+        <w:ind w:left="1440"/>
+        <w:rPr>
+          <w:rFonts w:ascii="Arial" w:hAnsi="Arial" w:cs="Arial"/>
+          <w:sz w:val="24"/>
+          <w:szCs w:val="24"/>
+        </w:rPr>
+      </w:pPr>
+    </w:p>
+    <w:p>
+      <w:pPr>
+        <w:pStyle w:val="Prrafodelista"/>
+        <w:ind w:left="1440"/>
+        <w:rPr>
+          <w:rFonts w:ascii="Arial" w:hAnsi="Arial" w:cs="Arial"/>
+          <w:sz w:val="24"/>
+          <w:szCs w:val="24"/>
+        </w:rPr>
+      </w:pPr>
+      <w:r>
+        <w:rPr>
+          <w:rFonts w:ascii="Arial" w:hAnsi="Arial" w:cs="Arial"/>
+          <w:sz w:val="24"/>
+          <w:szCs w:val="24"/>
+        </w:rPr>
+        <w:t>(3) 13</w:t>
+      </w:r>
+    </w:p>
+    <w:p>
+      <w:pPr>
+        <w:pStyle w:val="Prrafodelista"/>
+        <w:ind w:left="1440"/>
+        <w:rPr>
+          <w:rFonts w:ascii="Arial" w:hAnsi="Arial" w:cs="Arial"/>
+          <w:sz w:val="24"/>
+          <w:szCs w:val="24"/>
+        </w:rPr>
+      </w:pPr>
+      <w:r>
+        <w:rPr>
+          <w:rFonts w:ascii="Arial" w:hAnsi="Arial" w:cs="Arial"/>
+          <w:sz w:val="24"/>
+          <w:szCs w:val="24"/>
+        </w:rPr>
+        <w:t>(2) 15</w:t>
+      </w:r>
+    </w:p>
+    <w:p>
+      <w:pPr>
+        <w:pStyle w:val="Prrafodelista"/>
+        <w:ind w:left="1440"/>
+        <w:rPr>
+          <w:rFonts w:ascii="Arial" w:hAnsi="Arial" w:cs="Arial"/>
+          <w:sz w:val="24"/>
+          <w:szCs w:val="24"/>
+        </w:rPr>
+      </w:pPr>
+      <w:r>
+        <w:rPr>
+          <w:rFonts w:ascii="Arial" w:hAnsi="Arial" w:cs="Arial"/>
+          <w:sz w:val="24"/>
+          <w:szCs w:val="24"/>
+        </w:rPr>
+        <w:t>(1) 14</w:t>
+      </w:r>
+    </w:p>
+    <w:p>
+      <w:pPr>
+        <w:pStyle w:val="Prrafodelista"/>
+        <w:ind w:left="1440"/>
+        <w:rPr>
+          <w:rFonts w:ascii="Arial" w:hAnsi="Arial" w:cs="Arial"/>
+          <w:sz w:val="24"/>
+          <w:szCs w:val="24"/>
+        </w:rPr>
+      </w:pPr>
+      <w:r>
+        <w:rPr>
+          <w:rFonts w:ascii="Arial" w:hAnsi="Arial" w:cs="Arial"/>
+          <w:sz w:val="24"/>
+          <w:szCs w:val="24"/>
+        </w:rPr>
+        <w:t>(0) 17</w:t>
       </w:r>
     </w:p>
     <w:p>
@@ -920,23 +2901,185 @@
         </w:numPr>
         <w:rPr>
           <w:rFonts w:ascii="Arial" w:hAnsi="Arial" w:cs="Arial"/>
-          <w:b/>
-          <w:sz w:val="24"/>
-          <w:szCs w:val="24"/>
-        </w:rPr>
-      </w:pPr>
-      <w:r>
-        <w:rPr>
-          <w:rFonts w:ascii="Arial" w:hAnsi="Arial" w:cs="Arial"/>
-          <w:sz w:val="24"/>
-          <w:szCs w:val="24"/>
-        </w:rPr>
-        <w:t>Pregunta 14. Enunciado</w:t>
-      </w:r>
-    </w:p>
-    <w:p>
-      <w:pPr>
-        <w:pStyle w:val="Prrafodelista"/>
+          <w:sz w:val="24"/>
+          <w:szCs w:val="24"/>
+        </w:rPr>
+      </w:pPr>
+      <w:r>
+        <w:rPr>
+          <w:rFonts w:ascii="Arial" w:hAnsi="Arial" w:cs="Arial"/>
+          <w:sz w:val="24"/>
+          <w:szCs w:val="24"/>
+        </w:rPr>
+        <w:t xml:space="preserve">Pregunta 14. </w:t>
+      </w:r>
+      <w:r>
+        <w:rPr>
+          <w:rFonts w:ascii="Arial" w:hAnsi="Arial" w:cs="Arial"/>
+          <w:sz w:val="24"/>
+          <w:szCs w:val="24"/>
+        </w:rPr>
+        <w:t>Determina el número que completa la sucesión.</w:t>
+      </w:r>
+    </w:p>
+    <w:p>
+      <w:pPr>
+        <w:pStyle w:val="Prrafodelista"/>
+        <w:ind w:left="1440"/>
+        <w:rPr>
+          <w:rFonts w:ascii="Arial" w:hAnsi="Arial" w:cs="Arial"/>
+          <w:sz w:val="24"/>
+          <w:szCs w:val="24"/>
+        </w:rPr>
+      </w:pPr>
+    </w:p>
+    <w:p>
+      <w:pPr>
+        <w:pStyle w:val="Prrafodelista"/>
+        <w:ind w:left="1440"/>
+        <w:rPr>
+          <w:rFonts w:ascii="Arial" w:hAnsi="Arial" w:cs="Arial"/>
+          <w:sz w:val="24"/>
+          <w:szCs w:val="24"/>
+        </w:rPr>
+      </w:pPr>
+      <w:r>
+        <w:rPr>
+          <w:rFonts w:ascii="Arial" w:hAnsi="Arial" w:cs="Arial"/>
+          <w:sz w:val="24"/>
+          <w:szCs w:val="24"/>
+        </w:rPr>
+        <w:t>0, 2, 6, 14, 30, _</w:t>
+      </w:r>
+      <w:r>
+        <w:rPr>
+          <w:rFonts w:ascii="Arial" w:hAnsi="Arial" w:cs="Arial"/>
+          <w:sz w:val="24"/>
+          <w:szCs w:val="24"/>
+          <w:u w:val="single"/>
+        </w:rPr>
+        <w:t>?</w:t>
+      </w:r>
+      <w:r>
+        <w:rPr>
+          <w:rFonts w:ascii="Arial" w:hAnsi="Arial" w:cs="Arial"/>
+          <w:sz w:val="24"/>
+          <w:szCs w:val="24"/>
+        </w:rPr>
+        <w:t>_</w:t>
+      </w:r>
+    </w:p>
+    <w:p>
+      <w:pPr>
+        <w:pStyle w:val="Prrafodelista"/>
+        <w:ind w:left="1440"/>
+        <w:rPr>
+          <w:rFonts w:ascii="Arial" w:hAnsi="Arial" w:cs="Arial"/>
+          <w:sz w:val="24"/>
+          <w:szCs w:val="24"/>
+        </w:rPr>
+      </w:pPr>
+      <w:r>
+        <w:rPr>
+          <w:rFonts w:ascii="Arial" w:hAnsi="Arial" w:cs="Arial"/>
+          <w:color w:val="808080" w:themeColor="background1" w:themeShade="80"/>
+          <w:sz w:val="24"/>
+          <w:szCs w:val="24"/>
+        </w:rPr>
+        <w:t>Respuesta: el siguiente número es el doble al anterior aumentado en 2</w:t>
+      </w:r>
+    </w:p>
+    <w:p>
+      <w:pPr>
+        <w:pStyle w:val="Prrafodelista"/>
+        <w:ind w:left="1440"/>
+        <w:rPr>
+          <w:rFonts w:ascii="Arial" w:hAnsi="Arial" w:cs="Arial"/>
+          <w:sz w:val="24"/>
+          <w:szCs w:val="24"/>
+        </w:rPr>
+      </w:pPr>
+    </w:p>
+    <w:p>
+      <w:pPr>
+        <w:pStyle w:val="Prrafodelista"/>
+        <w:ind w:left="1440"/>
+        <w:rPr>
+          <w:rFonts w:ascii="Arial" w:hAnsi="Arial" w:cs="Arial"/>
+          <w:sz w:val="24"/>
+          <w:szCs w:val="24"/>
+        </w:rPr>
+      </w:pPr>
+      <w:r>
+        <w:rPr>
+          <w:rFonts w:ascii="Arial" w:hAnsi="Arial" w:cs="Arial"/>
+          <w:sz w:val="24"/>
+          <w:szCs w:val="24"/>
+        </w:rPr>
+        <w:t>(3) 62</w:t>
+      </w:r>
+    </w:p>
+    <w:p>
+      <w:pPr>
+        <w:pStyle w:val="Prrafodelista"/>
+        <w:ind w:left="1440"/>
+        <w:rPr>
+          <w:rFonts w:ascii="Arial" w:hAnsi="Arial" w:cs="Arial"/>
+          <w:sz w:val="24"/>
+          <w:szCs w:val="24"/>
+        </w:rPr>
+      </w:pPr>
+      <w:r>
+        <w:rPr>
+          <w:rFonts w:ascii="Arial" w:hAnsi="Arial" w:cs="Arial"/>
+          <w:sz w:val="24"/>
+          <w:szCs w:val="24"/>
+        </w:rPr>
+        <w:t>(2) 63</w:t>
+      </w:r>
+    </w:p>
+    <w:p>
+      <w:pPr>
+        <w:pStyle w:val="Prrafodelista"/>
+        <w:ind w:left="1440"/>
+        <w:rPr>
+          <w:rFonts w:ascii="Arial" w:hAnsi="Arial" w:cs="Arial"/>
+          <w:sz w:val="24"/>
+          <w:szCs w:val="24"/>
+        </w:rPr>
+      </w:pPr>
+      <w:r>
+        <w:rPr>
+          <w:rFonts w:ascii="Arial" w:hAnsi="Arial" w:cs="Arial"/>
+          <w:sz w:val="24"/>
+          <w:szCs w:val="24"/>
+        </w:rPr>
+        <w:t>(1) 61</w:t>
+      </w:r>
+    </w:p>
+    <w:p>
+      <w:pPr>
+        <w:pStyle w:val="Prrafodelista"/>
+        <w:ind w:left="1440"/>
+        <w:rPr>
+          <w:rFonts w:ascii="Arial" w:hAnsi="Arial" w:cs="Arial"/>
+          <w:sz w:val="24"/>
+          <w:szCs w:val="24"/>
+        </w:rPr>
+      </w:pPr>
+      <w:r>
+        <w:rPr>
+          <w:rFonts w:ascii="Arial" w:hAnsi="Arial" w:cs="Arial"/>
+          <w:sz w:val="24"/>
+          <w:szCs w:val="24"/>
+        </w:rPr>
+        <w:t>(0) 59</w:t>
+      </w:r>
+    </w:p>
+    <w:p>
+      <w:pPr>
+        <w:pStyle w:val="Prrafodelista"/>
+        <w:ind w:left="1440"/>
         <w:rPr>
           <w:rFonts w:ascii="Arial" w:hAnsi="Arial" w:cs="Arial"/>
           <w:sz w:val="24"/>
@@ -953,18 +3096,224 @@
         </w:numPr>
         <w:rPr>
           <w:rFonts w:ascii="Arial" w:hAnsi="Arial" w:cs="Arial"/>
-          <w:b/>
-          <w:sz w:val="24"/>
-          <w:szCs w:val="24"/>
-        </w:rPr>
-      </w:pPr>
-      <w:r>
-        <w:rPr>
-          <w:rFonts w:ascii="Arial" w:hAnsi="Arial" w:cs="Arial"/>
-          <w:sz w:val="24"/>
-          <w:szCs w:val="24"/>
-        </w:rPr>
-        <w:t>Pregunta 15. Enunciado</w:t>
+          <w:sz w:val="24"/>
+          <w:szCs w:val="24"/>
+        </w:rPr>
+      </w:pPr>
+      <w:r>
+        <w:rPr>
+          <w:rFonts w:ascii="Arial" w:hAnsi="Arial" w:cs="Arial"/>
+          <w:sz w:val="24"/>
+          <w:szCs w:val="24"/>
+        </w:rPr>
+        <w:t xml:space="preserve">Pregunta 15. </w:t>
+      </w:r>
+      <w:r>
+        <w:rPr>
+          <w:rFonts w:ascii="Arial" w:hAnsi="Arial" w:cs="Arial"/>
+          <w:sz w:val="24"/>
+          <w:szCs w:val="24"/>
+        </w:rPr>
+        <w:t>Determina la respuesta correcta al siguiente planteamiento</w:t>
+      </w:r>
+    </w:p>
+    <w:p>
+      <w:pPr>
+        <w:pStyle w:val="Prrafodelista"/>
+        <w:ind w:left="1440"/>
+        <w:rPr>
+          <w:rFonts w:ascii="Arial" w:hAnsi="Arial" w:cs="Arial"/>
+          <w:sz w:val="24"/>
+          <w:szCs w:val="24"/>
+        </w:rPr>
+      </w:pPr>
+    </w:p>
+    <w:p>
+      <w:pPr>
+        <w:pStyle w:val="Prrafodelista"/>
+        <w:ind w:left="1440"/>
+        <w:rPr>
+          <w:rFonts w:ascii="Arial" w:hAnsi="Arial" w:cs="Arial"/>
+          <w:sz w:val="24"/>
+          <w:szCs w:val="24"/>
+        </w:rPr>
+      </w:pPr>
+      <w:r>
+        <w:rPr>
+          <w:rFonts w:ascii="Arial" w:hAnsi="Arial" w:cs="Arial"/>
+          <w:sz w:val="24"/>
+          <w:szCs w:val="24"/>
+        </w:rPr>
+        <w:t>14892 = 3</w:t>
+      </w:r>
+      <w:r>
+        <w:rPr>
+          <w:rFonts w:ascii="Arial" w:hAnsi="Arial" w:cs="Arial"/>
+          <w:sz w:val="24"/>
+          <w:szCs w:val="24"/>
+        </w:rPr>
+        <w:tab/>
+        <w:t>41762 = 1</w:t>
+      </w:r>
+      <w:r>
+        <w:rPr>
+          <w:rFonts w:ascii="Arial" w:hAnsi="Arial" w:cs="Arial"/>
+          <w:sz w:val="24"/>
+          <w:szCs w:val="24"/>
+        </w:rPr>
+        <w:tab/>
+        <w:t>29408 = 4</w:t>
+      </w:r>
+      <w:r>
+        <w:rPr>
+          <w:rFonts w:ascii="Arial" w:hAnsi="Arial" w:cs="Arial"/>
+          <w:sz w:val="24"/>
+          <w:szCs w:val="24"/>
+        </w:rPr>
+        <w:tab/>
+        <w:t>24715 = 0</w:t>
+      </w:r>
+      <w:r>
+        <w:rPr>
+          <w:rFonts w:ascii="Arial" w:hAnsi="Arial" w:cs="Arial"/>
+          <w:sz w:val="24"/>
+          <w:szCs w:val="24"/>
+        </w:rPr>
+        <w:tab/>
+        <w:t>46298 =</w:t>
+      </w:r>
+      <w:r>
+        <w:rPr>
+          <w:rFonts w:ascii="Arial" w:hAnsi="Arial" w:cs="Arial"/>
+          <w:sz w:val="24"/>
+          <w:szCs w:val="24"/>
+        </w:rPr>
+        <w:t xml:space="preserve"> _</w:t>
+      </w:r>
+      <w:r>
+        <w:rPr>
+          <w:rFonts w:ascii="Arial" w:hAnsi="Arial" w:cs="Arial"/>
+          <w:sz w:val="24"/>
+          <w:szCs w:val="24"/>
+          <w:u w:val="single"/>
+        </w:rPr>
+        <w:t>?</w:t>
+      </w:r>
+      <w:r>
+        <w:rPr>
+          <w:rFonts w:ascii="Arial" w:hAnsi="Arial" w:cs="Arial"/>
+          <w:sz w:val="24"/>
+          <w:szCs w:val="24"/>
+        </w:rPr>
+        <w:t>_</w:t>
+      </w:r>
+    </w:p>
+    <w:p>
+      <w:pPr>
+        <w:pStyle w:val="Prrafodelista"/>
+        <w:ind w:left="1440"/>
+        <w:rPr>
+          <w:rFonts w:ascii="Arial" w:hAnsi="Arial" w:cs="Arial"/>
+          <w:color w:val="808080" w:themeColor="background1" w:themeShade="80"/>
+          <w:sz w:val="24"/>
+          <w:szCs w:val="24"/>
+        </w:rPr>
+      </w:pPr>
+      <w:r>
+        <w:rPr>
+          <w:rFonts w:ascii="Arial" w:hAnsi="Arial" w:cs="Arial"/>
+          <w:color w:val="808080" w:themeColor="background1" w:themeShade="80"/>
+          <w:sz w:val="24"/>
+          <w:szCs w:val="24"/>
+        </w:rPr>
+        <w:t>Respuesta: En cada número se cuenta la cantidad de círculos que posea</w:t>
+      </w:r>
+    </w:p>
+    <w:p>
+      <w:pPr>
+        <w:pStyle w:val="Prrafodelista"/>
+        <w:ind w:left="1440"/>
+        <w:rPr>
+          <w:rFonts w:ascii="Arial" w:hAnsi="Arial" w:cs="Arial"/>
+          <w:sz w:val="24"/>
+          <w:szCs w:val="24"/>
+        </w:rPr>
+      </w:pPr>
+    </w:p>
+    <w:p>
+      <w:pPr>
+        <w:pStyle w:val="Prrafodelista"/>
+        <w:ind w:left="1440"/>
+        <w:rPr>
+          <w:rFonts w:ascii="Arial" w:hAnsi="Arial" w:cs="Arial"/>
+          <w:sz w:val="24"/>
+          <w:szCs w:val="24"/>
+        </w:rPr>
+      </w:pPr>
+      <w:r>
+        <w:rPr>
+          <w:rFonts w:ascii="Arial" w:hAnsi="Arial" w:cs="Arial"/>
+          <w:sz w:val="24"/>
+          <w:szCs w:val="24"/>
+        </w:rPr>
+        <w:t>(3) 4</w:t>
+      </w:r>
+    </w:p>
+    <w:p>
+      <w:pPr>
+        <w:pStyle w:val="Prrafodelista"/>
+        <w:ind w:left="1440"/>
+        <w:rPr>
+          <w:rFonts w:ascii="Arial" w:hAnsi="Arial" w:cs="Arial"/>
+          <w:sz w:val="24"/>
+          <w:szCs w:val="24"/>
+        </w:rPr>
+      </w:pPr>
+      <w:r>
+        <w:rPr>
+          <w:rFonts w:ascii="Arial" w:hAnsi="Arial" w:cs="Arial"/>
+          <w:sz w:val="24"/>
+          <w:szCs w:val="24"/>
+        </w:rPr>
+        <w:t>(2) 2</w:t>
+      </w:r>
+    </w:p>
+    <w:p>
+      <w:pPr>
+        <w:pStyle w:val="Prrafodelista"/>
+        <w:ind w:left="1440"/>
+        <w:rPr>
+          <w:rFonts w:ascii="Arial" w:hAnsi="Arial" w:cs="Arial"/>
+          <w:sz w:val="24"/>
+          <w:szCs w:val="24"/>
+        </w:rPr>
+      </w:pPr>
+      <w:r>
+        <w:rPr>
+          <w:rFonts w:ascii="Arial" w:hAnsi="Arial" w:cs="Arial"/>
+          <w:sz w:val="24"/>
+          <w:szCs w:val="24"/>
+        </w:rPr>
+        <w:t>(1) 0</w:t>
+      </w:r>
+    </w:p>
+    <w:p>
+      <w:pPr>
+        <w:pStyle w:val="Prrafodelista"/>
+        <w:ind w:left="1440"/>
+        <w:rPr>
+          <w:rFonts w:ascii="Arial" w:hAnsi="Arial" w:cs="Arial"/>
+          <w:sz w:val="24"/>
+          <w:szCs w:val="24"/>
+        </w:rPr>
+      </w:pPr>
+      <w:r>
+        <w:rPr>
+          <w:rFonts w:ascii="Arial" w:hAnsi="Arial" w:cs="Arial"/>
+          <w:sz w:val="24"/>
+          <w:szCs w:val="24"/>
+        </w:rPr>
+        <w:t>(0) 8</w:t>
       </w:r>
     </w:p>
     <w:p>
@@ -1030,6 +3379,29 @@
         <w:ind w:left="1440"/>
         <w:rPr>
           <w:rFonts w:ascii="Arial" w:hAnsi="Arial" w:cs="Arial"/>
+          <w:sz w:val="24"/>
+          <w:szCs w:val="24"/>
+        </w:rPr>
+      </w:pPr>
+    </w:p>
+    <w:p>
+      <w:pPr>
+        <w:pStyle w:val="Prrafodelista"/>
+        <w:ind w:left="1440"/>
+        <w:rPr>
+          <w:rFonts w:ascii="Arial" w:hAnsi="Arial" w:cs="Arial"/>
+          <w:b/>
+          <w:sz w:val="24"/>
+          <w:szCs w:val="24"/>
+        </w:rPr>
+      </w:pPr>
+    </w:p>
+    <w:p>
+      <w:pPr>
+        <w:pStyle w:val="Prrafodelista"/>
+        <w:ind w:left="1440"/>
+        <w:rPr>
+          <w:rFonts w:ascii="Arial" w:hAnsi="Arial" w:cs="Arial"/>
           <w:b/>
           <w:sz w:val="24"/>
           <w:szCs w:val="24"/>
@@ -1062,6 +3434,29 @@
     <w:p>
       <w:pPr>
         <w:pStyle w:val="Prrafodelista"/>
+        <w:ind w:left="1440"/>
+        <w:rPr>
+          <w:rFonts w:ascii="Arial" w:hAnsi="Arial" w:cs="Arial"/>
+          <w:sz w:val="24"/>
+          <w:szCs w:val="24"/>
+        </w:rPr>
+      </w:pPr>
+    </w:p>
+    <w:p>
+      <w:pPr>
+        <w:pStyle w:val="Prrafodelista"/>
+        <w:ind w:left="1440"/>
+        <w:rPr>
+          <w:rFonts w:ascii="Arial" w:hAnsi="Arial" w:cs="Arial"/>
+          <w:b/>
+          <w:sz w:val="24"/>
+          <w:szCs w:val="24"/>
+        </w:rPr>
+      </w:pPr>
+    </w:p>
+    <w:p>
+      <w:pPr>
+        <w:pStyle w:val="Prrafodelista"/>
         <w:rPr>
           <w:rFonts w:ascii="Arial" w:hAnsi="Arial" w:cs="Arial"/>
           <w:sz w:val="24"/>
@@ -1095,6 +3490,29 @@
     <w:p>
       <w:pPr>
         <w:pStyle w:val="Prrafodelista"/>
+        <w:ind w:left="1440"/>
+        <w:rPr>
+          <w:rFonts w:ascii="Arial" w:hAnsi="Arial" w:cs="Arial"/>
+          <w:sz w:val="24"/>
+          <w:szCs w:val="24"/>
+        </w:rPr>
+      </w:pPr>
+    </w:p>
+    <w:p>
+      <w:pPr>
+        <w:pStyle w:val="Prrafodelista"/>
+        <w:ind w:left="1440"/>
+        <w:rPr>
+          <w:rFonts w:ascii="Arial" w:hAnsi="Arial" w:cs="Arial"/>
+          <w:b/>
+          <w:sz w:val="24"/>
+          <w:szCs w:val="24"/>
+        </w:rPr>
+      </w:pPr>
+    </w:p>
+    <w:p>
+      <w:pPr>
+        <w:pStyle w:val="Prrafodelista"/>
         <w:rPr>
           <w:rFonts w:ascii="Arial" w:hAnsi="Arial" w:cs="Arial"/>
           <w:sz w:val="24"/>
@@ -1128,6 +3546,29 @@
     <w:p>
       <w:pPr>
         <w:pStyle w:val="Prrafodelista"/>
+        <w:ind w:left="1440"/>
+        <w:rPr>
+          <w:rFonts w:ascii="Arial" w:hAnsi="Arial" w:cs="Arial"/>
+          <w:sz w:val="24"/>
+          <w:szCs w:val="24"/>
+        </w:rPr>
+      </w:pPr>
+    </w:p>
+    <w:p>
+      <w:pPr>
+        <w:pStyle w:val="Prrafodelista"/>
+        <w:ind w:left="1440"/>
+        <w:rPr>
+          <w:rFonts w:ascii="Arial" w:hAnsi="Arial" w:cs="Arial"/>
+          <w:b/>
+          <w:sz w:val="24"/>
+          <w:szCs w:val="24"/>
+        </w:rPr>
+      </w:pPr>
+    </w:p>
+    <w:p>
+      <w:pPr>
+        <w:pStyle w:val="Prrafodelista"/>
         <w:rPr>
           <w:rFonts w:ascii="Arial" w:hAnsi="Arial" w:cs="Arial"/>
           <w:sz w:val="24"/>
@@ -1161,6 +3602,29 @@
     <w:p>
       <w:pPr>
         <w:pStyle w:val="Prrafodelista"/>
+        <w:ind w:left="1440"/>
+        <w:rPr>
+          <w:rFonts w:ascii="Arial" w:hAnsi="Arial" w:cs="Arial"/>
+          <w:sz w:val="24"/>
+          <w:szCs w:val="24"/>
+        </w:rPr>
+      </w:pPr>
+    </w:p>
+    <w:p>
+      <w:pPr>
+        <w:pStyle w:val="Prrafodelista"/>
+        <w:ind w:left="1440"/>
+        <w:rPr>
+          <w:rFonts w:ascii="Arial" w:hAnsi="Arial" w:cs="Arial"/>
+          <w:b/>
+          <w:sz w:val="24"/>
+          <w:szCs w:val="24"/>
+        </w:rPr>
+      </w:pPr>
+    </w:p>
+    <w:p>
+      <w:pPr>
+        <w:pStyle w:val="Prrafodelista"/>
         <w:rPr>
           <w:rFonts w:ascii="Arial" w:hAnsi="Arial" w:cs="Arial"/>
           <w:sz w:val="24"/>
@@ -1194,6 +3658,29 @@
     <w:p>
       <w:pPr>
         <w:pStyle w:val="Prrafodelista"/>
+        <w:ind w:left="1440"/>
+        <w:rPr>
+          <w:rFonts w:ascii="Arial" w:hAnsi="Arial" w:cs="Arial"/>
+          <w:sz w:val="24"/>
+          <w:szCs w:val="24"/>
+        </w:rPr>
+      </w:pPr>
+    </w:p>
+    <w:p>
+      <w:pPr>
+        <w:pStyle w:val="Prrafodelista"/>
+        <w:ind w:left="1440"/>
+        <w:rPr>
+          <w:rFonts w:ascii="Arial" w:hAnsi="Arial" w:cs="Arial"/>
+          <w:b/>
+          <w:sz w:val="24"/>
+          <w:szCs w:val="24"/>
+        </w:rPr>
+      </w:pPr>
+    </w:p>
+    <w:p>
+      <w:pPr>
+        <w:pStyle w:val="Prrafodelista"/>
         <w:rPr>
           <w:rFonts w:ascii="Arial" w:hAnsi="Arial" w:cs="Arial"/>
           <w:sz w:val="24"/>
@@ -1227,6 +3714,29 @@
     <w:p>
       <w:pPr>
         <w:pStyle w:val="Prrafodelista"/>
+        <w:ind w:left="1440"/>
+        <w:rPr>
+          <w:rFonts w:ascii="Arial" w:hAnsi="Arial" w:cs="Arial"/>
+          <w:sz w:val="24"/>
+          <w:szCs w:val="24"/>
+        </w:rPr>
+      </w:pPr>
+    </w:p>
+    <w:p>
+      <w:pPr>
+        <w:pStyle w:val="Prrafodelista"/>
+        <w:ind w:left="1440"/>
+        <w:rPr>
+          <w:rFonts w:ascii="Arial" w:hAnsi="Arial" w:cs="Arial"/>
+          <w:b/>
+          <w:sz w:val="24"/>
+          <w:szCs w:val="24"/>
+        </w:rPr>
+      </w:pPr>
+    </w:p>
+    <w:p>
+      <w:pPr>
+        <w:pStyle w:val="Prrafodelista"/>
         <w:rPr>
           <w:rFonts w:ascii="Arial" w:hAnsi="Arial" w:cs="Arial"/>
           <w:sz w:val="24"/>
@@ -1260,6 +3770,29 @@
     <w:p>
       <w:pPr>
         <w:pStyle w:val="Prrafodelista"/>
+        <w:ind w:left="1440"/>
+        <w:rPr>
+          <w:rFonts w:ascii="Arial" w:hAnsi="Arial" w:cs="Arial"/>
+          <w:sz w:val="24"/>
+          <w:szCs w:val="24"/>
+        </w:rPr>
+      </w:pPr>
+    </w:p>
+    <w:p>
+      <w:pPr>
+        <w:pStyle w:val="Prrafodelista"/>
+        <w:ind w:left="1440"/>
+        <w:rPr>
+          <w:rFonts w:ascii="Arial" w:hAnsi="Arial" w:cs="Arial"/>
+          <w:b/>
+          <w:sz w:val="24"/>
+          <w:szCs w:val="24"/>
+        </w:rPr>
+      </w:pPr>
+    </w:p>
+    <w:p>
+      <w:pPr>
+        <w:pStyle w:val="Prrafodelista"/>
         <w:rPr>
           <w:rFonts w:ascii="Arial" w:hAnsi="Arial" w:cs="Arial"/>
           <w:sz w:val="24"/>
@@ -1293,6 +3826,29 @@
     <w:p>
       <w:pPr>
         <w:pStyle w:val="Prrafodelista"/>
+        <w:ind w:left="1440"/>
+        <w:rPr>
+          <w:rFonts w:ascii="Arial" w:hAnsi="Arial" w:cs="Arial"/>
+          <w:sz w:val="24"/>
+          <w:szCs w:val="24"/>
+        </w:rPr>
+      </w:pPr>
+    </w:p>
+    <w:p>
+      <w:pPr>
+        <w:pStyle w:val="Prrafodelista"/>
+        <w:ind w:left="1440"/>
+        <w:rPr>
+          <w:rFonts w:ascii="Arial" w:hAnsi="Arial" w:cs="Arial"/>
+          <w:b/>
+          <w:sz w:val="24"/>
+          <w:szCs w:val="24"/>
+        </w:rPr>
+      </w:pPr>
+    </w:p>
+    <w:p>
+      <w:pPr>
+        <w:pStyle w:val="Prrafodelista"/>
         <w:rPr>
           <w:rFonts w:ascii="Arial" w:hAnsi="Arial" w:cs="Arial"/>
           <w:sz w:val="24"/>
@@ -1326,6 +3882,29 @@
     <w:p>
       <w:pPr>
         <w:pStyle w:val="Prrafodelista"/>
+        <w:ind w:left="1440"/>
+        <w:rPr>
+          <w:rFonts w:ascii="Arial" w:hAnsi="Arial" w:cs="Arial"/>
+          <w:sz w:val="24"/>
+          <w:szCs w:val="24"/>
+        </w:rPr>
+      </w:pPr>
+    </w:p>
+    <w:p>
+      <w:pPr>
+        <w:pStyle w:val="Prrafodelista"/>
+        <w:ind w:left="1440"/>
+        <w:rPr>
+          <w:rFonts w:ascii="Arial" w:hAnsi="Arial" w:cs="Arial"/>
+          <w:b/>
+          <w:sz w:val="24"/>
+          <w:szCs w:val="24"/>
+        </w:rPr>
+      </w:pPr>
+    </w:p>
+    <w:p>
+      <w:pPr>
+        <w:pStyle w:val="Prrafodelista"/>
         <w:rPr>
           <w:rFonts w:ascii="Arial" w:hAnsi="Arial" w:cs="Arial"/>
           <w:sz w:val="24"/>
@@ -1359,6 +3938,29 @@
     <w:p>
       <w:pPr>
         <w:pStyle w:val="Prrafodelista"/>
+        <w:ind w:left="1440"/>
+        <w:rPr>
+          <w:rFonts w:ascii="Arial" w:hAnsi="Arial" w:cs="Arial"/>
+          <w:sz w:val="24"/>
+          <w:szCs w:val="24"/>
+        </w:rPr>
+      </w:pPr>
+    </w:p>
+    <w:p>
+      <w:pPr>
+        <w:pStyle w:val="Prrafodelista"/>
+        <w:ind w:left="1440"/>
+        <w:rPr>
+          <w:rFonts w:ascii="Arial" w:hAnsi="Arial" w:cs="Arial"/>
+          <w:b/>
+          <w:sz w:val="24"/>
+          <w:szCs w:val="24"/>
+        </w:rPr>
+      </w:pPr>
+    </w:p>
+    <w:p>
+      <w:pPr>
+        <w:pStyle w:val="Prrafodelista"/>
         <w:rPr>
           <w:rFonts w:ascii="Arial" w:hAnsi="Arial" w:cs="Arial"/>
           <w:sz w:val="24"/>
@@ -1392,6 +3994,29 @@
     <w:p>
       <w:pPr>
         <w:pStyle w:val="Prrafodelista"/>
+        <w:ind w:left="1440"/>
+        <w:rPr>
+          <w:rFonts w:ascii="Arial" w:hAnsi="Arial" w:cs="Arial"/>
+          <w:sz w:val="24"/>
+          <w:szCs w:val="24"/>
+        </w:rPr>
+      </w:pPr>
+    </w:p>
+    <w:p>
+      <w:pPr>
+        <w:pStyle w:val="Prrafodelista"/>
+        <w:ind w:left="1440"/>
+        <w:rPr>
+          <w:rFonts w:ascii="Arial" w:hAnsi="Arial" w:cs="Arial"/>
+          <w:b/>
+          <w:sz w:val="24"/>
+          <w:szCs w:val="24"/>
+        </w:rPr>
+      </w:pPr>
+    </w:p>
+    <w:p>
+      <w:pPr>
+        <w:pStyle w:val="Prrafodelista"/>
         <w:rPr>
           <w:rFonts w:ascii="Arial" w:hAnsi="Arial" w:cs="Arial"/>
           <w:sz w:val="24"/>
@@ -1425,6 +4050,29 @@
     <w:p>
       <w:pPr>
         <w:pStyle w:val="Prrafodelista"/>
+        <w:ind w:left="1440"/>
+        <w:rPr>
+          <w:rFonts w:ascii="Arial" w:hAnsi="Arial" w:cs="Arial"/>
+          <w:sz w:val="24"/>
+          <w:szCs w:val="24"/>
+        </w:rPr>
+      </w:pPr>
+    </w:p>
+    <w:p>
+      <w:pPr>
+        <w:pStyle w:val="Prrafodelista"/>
+        <w:ind w:left="1440"/>
+        <w:rPr>
+          <w:rFonts w:ascii="Arial" w:hAnsi="Arial" w:cs="Arial"/>
+          <w:b/>
+          <w:sz w:val="24"/>
+          <w:szCs w:val="24"/>
+        </w:rPr>
+      </w:pPr>
+    </w:p>
+    <w:p>
+      <w:pPr>
+        <w:pStyle w:val="Prrafodelista"/>
         <w:rPr>
           <w:rFonts w:ascii="Arial" w:hAnsi="Arial" w:cs="Arial"/>
           <w:sz w:val="24"/>
@@ -1458,6 +4106,29 @@
     <w:p>
       <w:pPr>
         <w:pStyle w:val="Prrafodelista"/>
+        <w:ind w:left="1440"/>
+        <w:rPr>
+          <w:rFonts w:ascii="Arial" w:hAnsi="Arial" w:cs="Arial"/>
+          <w:sz w:val="24"/>
+          <w:szCs w:val="24"/>
+        </w:rPr>
+      </w:pPr>
+    </w:p>
+    <w:p>
+      <w:pPr>
+        <w:pStyle w:val="Prrafodelista"/>
+        <w:ind w:left="1440"/>
+        <w:rPr>
+          <w:rFonts w:ascii="Arial" w:hAnsi="Arial" w:cs="Arial"/>
+          <w:b/>
+          <w:sz w:val="24"/>
+          <w:szCs w:val="24"/>
+        </w:rPr>
+      </w:pPr>
+    </w:p>
+    <w:p>
+      <w:pPr>
+        <w:pStyle w:val="Prrafodelista"/>
         <w:rPr>
           <w:rFonts w:ascii="Arial" w:hAnsi="Arial" w:cs="Arial"/>
           <w:sz w:val="24"/>
@@ -1490,6 +4161,29 @@
     </w:p>
     <w:p>
       <w:pPr>
+        <w:pStyle w:val="Prrafodelista"/>
+        <w:ind w:left="1440"/>
+        <w:rPr>
+          <w:rFonts w:ascii="Arial" w:hAnsi="Arial" w:cs="Arial"/>
+          <w:sz w:val="24"/>
+          <w:szCs w:val="24"/>
+        </w:rPr>
+      </w:pPr>
+    </w:p>
+    <w:p>
+      <w:pPr>
+        <w:pStyle w:val="Prrafodelista"/>
+        <w:ind w:left="1440"/>
+        <w:rPr>
+          <w:rFonts w:ascii="Arial" w:hAnsi="Arial" w:cs="Arial"/>
+          <w:b/>
+          <w:sz w:val="24"/>
+          <w:szCs w:val="24"/>
+        </w:rPr>
+      </w:pPr>
+    </w:p>
+    <w:p>
+      <w:pPr>
         <w:rPr>
           <w:rFonts w:ascii="Arial" w:hAnsi="Arial" w:cs="Arial"/>
           <w:sz w:val="24"/>
@@ -1550,6 +4244,29 @@
         <w:ind w:left="1440"/>
         <w:rPr>
           <w:rFonts w:ascii="Arial" w:hAnsi="Arial" w:cs="Arial"/>
+          <w:sz w:val="24"/>
+          <w:szCs w:val="24"/>
+        </w:rPr>
+      </w:pPr>
+    </w:p>
+    <w:p>
+      <w:pPr>
+        <w:pStyle w:val="Prrafodelista"/>
+        <w:ind w:left="1440"/>
+        <w:rPr>
+          <w:rFonts w:ascii="Arial" w:hAnsi="Arial" w:cs="Arial"/>
+          <w:b/>
+          <w:sz w:val="24"/>
+          <w:szCs w:val="24"/>
+        </w:rPr>
+      </w:pPr>
+    </w:p>
+    <w:p>
+      <w:pPr>
+        <w:pStyle w:val="Prrafodelista"/>
+        <w:ind w:left="1440"/>
+        <w:rPr>
+          <w:rFonts w:ascii="Arial" w:hAnsi="Arial" w:cs="Arial"/>
           <w:b/>
           <w:sz w:val="24"/>
           <w:szCs w:val="24"/>
@@ -1582,6 +4299,29 @@
     <w:p>
       <w:pPr>
         <w:pStyle w:val="Prrafodelista"/>
+        <w:ind w:left="1440"/>
+        <w:rPr>
+          <w:rFonts w:ascii="Arial" w:hAnsi="Arial" w:cs="Arial"/>
+          <w:sz w:val="24"/>
+          <w:szCs w:val="24"/>
+        </w:rPr>
+      </w:pPr>
+    </w:p>
+    <w:p>
+      <w:pPr>
+        <w:pStyle w:val="Prrafodelista"/>
+        <w:ind w:left="1440"/>
+        <w:rPr>
+          <w:rFonts w:ascii="Arial" w:hAnsi="Arial" w:cs="Arial"/>
+          <w:b/>
+          <w:sz w:val="24"/>
+          <w:szCs w:val="24"/>
+        </w:rPr>
+      </w:pPr>
+    </w:p>
+    <w:p>
+      <w:pPr>
+        <w:pStyle w:val="Prrafodelista"/>
         <w:rPr>
           <w:rFonts w:ascii="Arial" w:hAnsi="Arial" w:cs="Arial"/>
           <w:sz w:val="24"/>
@@ -1615,6 +4355,29 @@
     <w:p>
       <w:pPr>
         <w:pStyle w:val="Prrafodelista"/>
+        <w:ind w:left="1440"/>
+        <w:rPr>
+          <w:rFonts w:ascii="Arial" w:hAnsi="Arial" w:cs="Arial"/>
+          <w:sz w:val="24"/>
+          <w:szCs w:val="24"/>
+        </w:rPr>
+      </w:pPr>
+    </w:p>
+    <w:p>
+      <w:pPr>
+        <w:pStyle w:val="Prrafodelista"/>
+        <w:ind w:left="1440"/>
+        <w:rPr>
+          <w:rFonts w:ascii="Arial" w:hAnsi="Arial" w:cs="Arial"/>
+          <w:b/>
+          <w:sz w:val="24"/>
+          <w:szCs w:val="24"/>
+        </w:rPr>
+      </w:pPr>
+    </w:p>
+    <w:p>
+      <w:pPr>
+        <w:pStyle w:val="Prrafodelista"/>
         <w:rPr>
           <w:rFonts w:ascii="Arial" w:hAnsi="Arial" w:cs="Arial"/>
           <w:sz w:val="24"/>
@@ -1648,6 +4411,29 @@
     <w:p>
       <w:pPr>
         <w:pStyle w:val="Prrafodelista"/>
+        <w:ind w:left="1440"/>
+        <w:rPr>
+          <w:rFonts w:ascii="Arial" w:hAnsi="Arial" w:cs="Arial"/>
+          <w:sz w:val="24"/>
+          <w:szCs w:val="24"/>
+        </w:rPr>
+      </w:pPr>
+    </w:p>
+    <w:p>
+      <w:pPr>
+        <w:pStyle w:val="Prrafodelista"/>
+        <w:ind w:left="1440"/>
+        <w:rPr>
+          <w:rFonts w:ascii="Arial" w:hAnsi="Arial" w:cs="Arial"/>
+          <w:b/>
+          <w:sz w:val="24"/>
+          <w:szCs w:val="24"/>
+        </w:rPr>
+      </w:pPr>
+    </w:p>
+    <w:p>
+      <w:pPr>
+        <w:pStyle w:val="Prrafodelista"/>
         <w:rPr>
           <w:rFonts w:ascii="Arial" w:hAnsi="Arial" w:cs="Arial"/>
           <w:sz w:val="24"/>
@@ -1681,6 +4467,29 @@
     <w:p>
       <w:pPr>
         <w:pStyle w:val="Prrafodelista"/>
+        <w:ind w:left="1440"/>
+        <w:rPr>
+          <w:rFonts w:ascii="Arial" w:hAnsi="Arial" w:cs="Arial"/>
+          <w:sz w:val="24"/>
+          <w:szCs w:val="24"/>
+        </w:rPr>
+      </w:pPr>
+    </w:p>
+    <w:p>
+      <w:pPr>
+        <w:pStyle w:val="Prrafodelista"/>
+        <w:ind w:left="1440"/>
+        <w:rPr>
+          <w:rFonts w:ascii="Arial" w:hAnsi="Arial" w:cs="Arial"/>
+          <w:b/>
+          <w:sz w:val="24"/>
+          <w:szCs w:val="24"/>
+        </w:rPr>
+      </w:pPr>
+    </w:p>
+    <w:p>
+      <w:pPr>
+        <w:pStyle w:val="Prrafodelista"/>
         <w:rPr>
           <w:rFonts w:ascii="Arial" w:hAnsi="Arial" w:cs="Arial"/>
           <w:sz w:val="24"/>
@@ -1714,6 +4523,29 @@
     <w:p>
       <w:pPr>
         <w:pStyle w:val="Prrafodelista"/>
+        <w:ind w:left="1440"/>
+        <w:rPr>
+          <w:rFonts w:ascii="Arial" w:hAnsi="Arial" w:cs="Arial"/>
+          <w:sz w:val="24"/>
+          <w:szCs w:val="24"/>
+        </w:rPr>
+      </w:pPr>
+    </w:p>
+    <w:p>
+      <w:pPr>
+        <w:pStyle w:val="Prrafodelista"/>
+        <w:ind w:left="1440"/>
+        <w:rPr>
+          <w:rFonts w:ascii="Arial" w:hAnsi="Arial" w:cs="Arial"/>
+          <w:b/>
+          <w:sz w:val="24"/>
+          <w:szCs w:val="24"/>
+        </w:rPr>
+      </w:pPr>
+    </w:p>
+    <w:p>
+      <w:pPr>
+        <w:pStyle w:val="Prrafodelista"/>
         <w:rPr>
           <w:rFonts w:ascii="Arial" w:hAnsi="Arial" w:cs="Arial"/>
           <w:sz w:val="24"/>
@@ -1747,6 +4579,29 @@
     <w:p>
       <w:pPr>
         <w:pStyle w:val="Prrafodelista"/>
+        <w:ind w:left="1440"/>
+        <w:rPr>
+          <w:rFonts w:ascii="Arial" w:hAnsi="Arial" w:cs="Arial"/>
+          <w:sz w:val="24"/>
+          <w:szCs w:val="24"/>
+        </w:rPr>
+      </w:pPr>
+    </w:p>
+    <w:p>
+      <w:pPr>
+        <w:pStyle w:val="Prrafodelista"/>
+        <w:ind w:left="1440"/>
+        <w:rPr>
+          <w:rFonts w:ascii="Arial" w:hAnsi="Arial" w:cs="Arial"/>
+          <w:b/>
+          <w:sz w:val="24"/>
+          <w:szCs w:val="24"/>
+        </w:rPr>
+      </w:pPr>
+    </w:p>
+    <w:p>
+      <w:pPr>
+        <w:pStyle w:val="Prrafodelista"/>
         <w:rPr>
           <w:rFonts w:ascii="Arial" w:hAnsi="Arial" w:cs="Arial"/>
           <w:sz w:val="24"/>
@@ -1780,6 +4635,29 @@
     <w:p>
       <w:pPr>
         <w:pStyle w:val="Prrafodelista"/>
+        <w:ind w:left="1440"/>
+        <w:rPr>
+          <w:rFonts w:ascii="Arial" w:hAnsi="Arial" w:cs="Arial"/>
+          <w:sz w:val="24"/>
+          <w:szCs w:val="24"/>
+        </w:rPr>
+      </w:pPr>
+    </w:p>
+    <w:p>
+      <w:pPr>
+        <w:pStyle w:val="Prrafodelista"/>
+        <w:ind w:left="1440"/>
+        <w:rPr>
+          <w:rFonts w:ascii="Arial" w:hAnsi="Arial" w:cs="Arial"/>
+          <w:b/>
+          <w:sz w:val="24"/>
+          <w:szCs w:val="24"/>
+        </w:rPr>
+      </w:pPr>
+    </w:p>
+    <w:p>
+      <w:pPr>
+        <w:pStyle w:val="Prrafodelista"/>
         <w:rPr>
           <w:rFonts w:ascii="Arial" w:hAnsi="Arial" w:cs="Arial"/>
           <w:sz w:val="24"/>
@@ -1813,6 +4691,29 @@
     <w:p>
       <w:pPr>
         <w:pStyle w:val="Prrafodelista"/>
+        <w:ind w:left="1440"/>
+        <w:rPr>
+          <w:rFonts w:ascii="Arial" w:hAnsi="Arial" w:cs="Arial"/>
+          <w:sz w:val="24"/>
+          <w:szCs w:val="24"/>
+        </w:rPr>
+      </w:pPr>
+    </w:p>
+    <w:p>
+      <w:pPr>
+        <w:pStyle w:val="Prrafodelista"/>
+        <w:ind w:left="1440"/>
+        <w:rPr>
+          <w:rFonts w:ascii="Arial" w:hAnsi="Arial" w:cs="Arial"/>
+          <w:b/>
+          <w:sz w:val="24"/>
+          <w:szCs w:val="24"/>
+        </w:rPr>
+      </w:pPr>
+    </w:p>
+    <w:p>
+      <w:pPr>
+        <w:pStyle w:val="Prrafodelista"/>
         <w:rPr>
           <w:rFonts w:ascii="Arial" w:hAnsi="Arial" w:cs="Arial"/>
           <w:sz w:val="24"/>
@@ -1846,6 +4747,29 @@
     <w:p>
       <w:pPr>
         <w:pStyle w:val="Prrafodelista"/>
+        <w:ind w:left="1440"/>
+        <w:rPr>
+          <w:rFonts w:ascii="Arial" w:hAnsi="Arial" w:cs="Arial"/>
+          <w:sz w:val="24"/>
+          <w:szCs w:val="24"/>
+        </w:rPr>
+      </w:pPr>
+    </w:p>
+    <w:p>
+      <w:pPr>
+        <w:pStyle w:val="Prrafodelista"/>
+        <w:ind w:left="1440"/>
+        <w:rPr>
+          <w:rFonts w:ascii="Arial" w:hAnsi="Arial" w:cs="Arial"/>
+          <w:b/>
+          <w:sz w:val="24"/>
+          <w:szCs w:val="24"/>
+        </w:rPr>
+      </w:pPr>
+    </w:p>
+    <w:p>
+      <w:pPr>
+        <w:pStyle w:val="Prrafodelista"/>
         <w:rPr>
           <w:rFonts w:ascii="Arial" w:hAnsi="Arial" w:cs="Arial"/>
           <w:sz w:val="24"/>
@@ -1879,6 +4803,29 @@
     <w:p>
       <w:pPr>
         <w:pStyle w:val="Prrafodelista"/>
+        <w:ind w:left="1440"/>
+        <w:rPr>
+          <w:rFonts w:ascii="Arial" w:hAnsi="Arial" w:cs="Arial"/>
+          <w:sz w:val="24"/>
+          <w:szCs w:val="24"/>
+        </w:rPr>
+      </w:pPr>
+    </w:p>
+    <w:p>
+      <w:pPr>
+        <w:pStyle w:val="Prrafodelista"/>
+        <w:ind w:left="1440"/>
+        <w:rPr>
+          <w:rFonts w:ascii="Arial" w:hAnsi="Arial" w:cs="Arial"/>
+          <w:b/>
+          <w:sz w:val="24"/>
+          <w:szCs w:val="24"/>
+        </w:rPr>
+      </w:pPr>
+    </w:p>
+    <w:p>
+      <w:pPr>
+        <w:pStyle w:val="Prrafodelista"/>
         <w:rPr>
           <w:rFonts w:ascii="Arial" w:hAnsi="Arial" w:cs="Arial"/>
           <w:sz w:val="24"/>
@@ -1912,6 +4859,29 @@
     <w:p>
       <w:pPr>
         <w:pStyle w:val="Prrafodelista"/>
+        <w:ind w:left="1440"/>
+        <w:rPr>
+          <w:rFonts w:ascii="Arial" w:hAnsi="Arial" w:cs="Arial"/>
+          <w:sz w:val="24"/>
+          <w:szCs w:val="24"/>
+        </w:rPr>
+      </w:pPr>
+    </w:p>
+    <w:p>
+      <w:pPr>
+        <w:pStyle w:val="Prrafodelista"/>
+        <w:ind w:left="1440"/>
+        <w:rPr>
+          <w:rFonts w:ascii="Arial" w:hAnsi="Arial" w:cs="Arial"/>
+          <w:b/>
+          <w:sz w:val="24"/>
+          <w:szCs w:val="24"/>
+        </w:rPr>
+      </w:pPr>
+    </w:p>
+    <w:p>
+      <w:pPr>
+        <w:pStyle w:val="Prrafodelista"/>
         <w:rPr>
           <w:rFonts w:ascii="Arial" w:hAnsi="Arial" w:cs="Arial"/>
           <w:sz w:val="24"/>
@@ -1945,6 +4915,29 @@
     <w:p>
       <w:pPr>
         <w:pStyle w:val="Prrafodelista"/>
+        <w:ind w:left="1440"/>
+        <w:rPr>
+          <w:rFonts w:ascii="Arial" w:hAnsi="Arial" w:cs="Arial"/>
+          <w:sz w:val="24"/>
+          <w:szCs w:val="24"/>
+        </w:rPr>
+      </w:pPr>
+    </w:p>
+    <w:p>
+      <w:pPr>
+        <w:pStyle w:val="Prrafodelista"/>
+        <w:ind w:left="1440"/>
+        <w:rPr>
+          <w:rFonts w:ascii="Arial" w:hAnsi="Arial" w:cs="Arial"/>
+          <w:b/>
+          <w:sz w:val="24"/>
+          <w:szCs w:val="24"/>
+        </w:rPr>
+      </w:pPr>
+    </w:p>
+    <w:p>
+      <w:pPr>
+        <w:pStyle w:val="Prrafodelista"/>
         <w:rPr>
           <w:rFonts w:ascii="Arial" w:hAnsi="Arial" w:cs="Arial"/>
           <w:sz w:val="24"/>
@@ -1978,6 +4971,29 @@
     <w:p>
       <w:pPr>
         <w:pStyle w:val="Prrafodelista"/>
+        <w:ind w:left="1440"/>
+        <w:rPr>
+          <w:rFonts w:ascii="Arial" w:hAnsi="Arial" w:cs="Arial"/>
+          <w:sz w:val="24"/>
+          <w:szCs w:val="24"/>
+        </w:rPr>
+      </w:pPr>
+    </w:p>
+    <w:p>
+      <w:pPr>
+        <w:pStyle w:val="Prrafodelista"/>
+        <w:ind w:left="1440"/>
+        <w:rPr>
+          <w:rFonts w:ascii="Arial" w:hAnsi="Arial" w:cs="Arial"/>
+          <w:b/>
+          <w:sz w:val="24"/>
+          <w:szCs w:val="24"/>
+        </w:rPr>
+      </w:pPr>
+    </w:p>
+    <w:p>
+      <w:pPr>
+        <w:pStyle w:val="Prrafodelista"/>
         <w:rPr>
           <w:rFonts w:ascii="Arial" w:hAnsi="Arial" w:cs="Arial"/>
           <w:sz w:val="24"/>
@@ -2007,6 +5023,29 @@
         </w:rPr>
         <w:t>Pregunta 15. Enunciado</w:t>
       </w:r>
+    </w:p>
+    <w:p>
+      <w:pPr>
+        <w:pStyle w:val="Prrafodelista"/>
+        <w:ind w:left="1440"/>
+        <w:rPr>
+          <w:rFonts w:ascii="Arial" w:hAnsi="Arial" w:cs="Arial"/>
+          <w:sz w:val="24"/>
+          <w:szCs w:val="24"/>
+        </w:rPr>
+      </w:pPr>
+    </w:p>
+    <w:p>
+      <w:pPr>
+        <w:pStyle w:val="Prrafodelista"/>
+        <w:ind w:left="1440"/>
+        <w:rPr>
+          <w:rFonts w:ascii="Arial" w:hAnsi="Arial" w:cs="Arial"/>
+          <w:b/>
+          <w:sz w:val="24"/>
+          <w:szCs w:val="24"/>
+        </w:rPr>
+      </w:pPr>
     </w:p>
     <w:p>
       <w:pPr>
@@ -2293,7 +5332,7 @@
 </file>
 
 <file path=word/numbering.xml><?xml version="1.0" encoding="utf-8"?>
-<w:numbering xmlns:wpc="http://schemas.microsoft.com/office/word/2010/wordprocessingCanvas" xmlns:cx="http://schemas.microsoft.com/office/drawing/2014/chartex" xmlns:cx1="http://schemas.microsoft.com/office/drawing/2015/9/8/chartex" xmlns:mc="http://schemas.openxmlformats.org/markup-compatibility/2006" xmlns:o="urn:schemas-microsoft-com:office:office" xmlns:r="http://schemas.openxmlformats.org/officeDocument/2006/relationships" xmlns:m="http://schemas.openxmlformats.org/officeDocument/2006/math" xmlns:v="urn:schemas-microsoft-com:vml" xmlns:wp14="http://schemas.microsoft.com/office/word/2010/wordprocessingDrawing" xmlns:wp="http://schemas.openxmlformats.org/drawingml/2006/wordprocessingDrawing" xmlns:w10="urn:schemas-microsoft-com:office:word" xmlns:w="http://schemas.openxmlformats.org/wordprocessingml/2006/main" xmlns:w14="http://schemas.microsoft.com/office/word/2010/wordml" xmlns:w15="http://schemas.microsoft.com/office/word/2012/wordml" xmlns:w16se="http://schemas.microsoft.com/office/word/2015/wordml/symex" xmlns:wpg="http://schemas.microsoft.com/office/word/2010/wordprocessingGroup" xmlns:wpi="http://schemas.microsoft.com/office/word/2010/wordprocessingInk" xmlns:wne="http://schemas.microsoft.com/office/word/2006/wordml" xmlns:wps="http://schemas.microsoft.com/office/word/2010/wordprocessingShape" mc:Ignorable="w14 w15 w16se wp14">
+<w:numbering xmlns:wpc="http://schemas.microsoft.com/office/word/2010/wordprocessingCanvas" xmlns:mc="http://schemas.openxmlformats.org/markup-compatibility/2006" xmlns:o="urn:schemas-microsoft-com:office:office" xmlns:r="http://schemas.openxmlformats.org/officeDocument/2006/relationships" xmlns:m="http://schemas.openxmlformats.org/officeDocument/2006/math" xmlns:v="urn:schemas-microsoft-com:vml" xmlns:wp14="http://schemas.microsoft.com/office/word/2010/wordprocessingDrawing" xmlns:wp="http://schemas.openxmlformats.org/drawingml/2006/wordprocessingDrawing" xmlns:w10="urn:schemas-microsoft-com:office:word" xmlns:w="http://schemas.openxmlformats.org/wordprocessingml/2006/main" xmlns:w14="http://schemas.microsoft.com/office/word/2010/wordml" xmlns:w15="http://schemas.microsoft.com/office/word/2012/wordml" xmlns:wpg="http://schemas.microsoft.com/office/word/2010/wordprocessingGroup" xmlns:wpi="http://schemas.microsoft.com/office/word/2010/wordprocessingInk" xmlns:wne="http://schemas.microsoft.com/office/word/2006/wordml" xmlns:wps="http://schemas.microsoft.com/office/word/2010/wordprocessingShape" mc:Ignorable="w14 w15 wp14">
   <w:abstractNum w:abstractNumId="0" w15:restartNumberingAfterBreak="0">
     <w:nsid w:val="0943023D"/>
     <w:multiLevelType w:val="hybridMultilevel"/>
@@ -2747,6 +5786,96 @@
     </w:lvl>
   </w:abstractNum>
   <w:abstractNum w:abstractNumId="4" w15:restartNumberingAfterBreak="0">
+    <w:nsid w:val="43CB7BAA"/>
+    <w:multiLevelType w:val="hybridMultilevel"/>
+    <w:tmpl w:val="5C8A74D2"/>
+    <w:lvl w:ilvl="0" w:tplc="6F3CB370">
+      <w:start w:val="1"/>
+      <w:numFmt w:val="upperLetter"/>
+      <w:lvlText w:val="%1)"/>
+      <w:lvlJc w:val="left"/>
+      <w:pPr>
+        <w:ind w:left="1800" w:hanging="360"/>
+      </w:pPr>
+      <w:rPr>
+        <w:rFonts w:hint="default"/>
+        <w:b w:val="0"/>
+      </w:rPr>
+    </w:lvl>
+    <w:lvl w:ilvl="1" w:tplc="080A0019" w:tentative="1">
+      <w:start w:val="1"/>
+      <w:numFmt w:val="lowerLetter"/>
+      <w:lvlText w:val="%2."/>
+      <w:lvlJc w:val="left"/>
+      <w:pPr>
+        <w:ind w:left="2520" w:hanging="360"/>
+      </w:pPr>
+    </w:lvl>
+    <w:lvl w:ilvl="2" w:tplc="080A001B" w:tentative="1">
+      <w:start w:val="1"/>
+      <w:numFmt w:val="lowerRoman"/>
+      <w:lvlText w:val="%3."/>
+      <w:lvlJc w:val="right"/>
+      <w:pPr>
+        <w:ind w:left="3240" w:hanging="180"/>
+      </w:pPr>
+    </w:lvl>
+    <w:lvl w:ilvl="3" w:tplc="080A000F" w:tentative="1">
+      <w:start w:val="1"/>
+      <w:numFmt w:val="decimal"/>
+      <w:lvlText w:val="%4."/>
+      <w:lvlJc w:val="left"/>
+      <w:pPr>
+        <w:ind w:left="3960" w:hanging="360"/>
+      </w:pPr>
+    </w:lvl>
+    <w:lvl w:ilvl="4" w:tplc="080A0019" w:tentative="1">
+      <w:start w:val="1"/>
+      <w:numFmt w:val="lowerLetter"/>
+      <w:lvlText w:val="%5."/>
+      <w:lvlJc w:val="left"/>
+      <w:pPr>
+        <w:ind w:left="4680" w:hanging="360"/>
+      </w:pPr>
+    </w:lvl>
+    <w:lvl w:ilvl="5" w:tplc="080A001B" w:tentative="1">
+      <w:start w:val="1"/>
+      <w:numFmt w:val="lowerRoman"/>
+      <w:lvlText w:val="%6."/>
+      <w:lvlJc w:val="right"/>
+      <w:pPr>
+        <w:ind w:left="5400" w:hanging="180"/>
+      </w:pPr>
+    </w:lvl>
+    <w:lvl w:ilvl="6" w:tplc="080A000F" w:tentative="1">
+      <w:start w:val="1"/>
+      <w:numFmt w:val="decimal"/>
+      <w:lvlText w:val="%7."/>
+      <w:lvlJc w:val="left"/>
+      <w:pPr>
+        <w:ind w:left="6120" w:hanging="360"/>
+      </w:pPr>
+    </w:lvl>
+    <w:lvl w:ilvl="7" w:tplc="080A0019" w:tentative="1">
+      <w:start w:val="1"/>
+      <w:numFmt w:val="lowerLetter"/>
+      <w:lvlText w:val="%8."/>
+      <w:lvlJc w:val="left"/>
+      <w:pPr>
+        <w:ind w:left="6840" w:hanging="360"/>
+      </w:pPr>
+    </w:lvl>
+    <w:lvl w:ilvl="8" w:tplc="080A001B" w:tentative="1">
+      <w:start w:val="1"/>
+      <w:numFmt w:val="lowerRoman"/>
+      <w:lvlText w:val="%9."/>
+      <w:lvlJc w:val="right"/>
+      <w:pPr>
+        <w:ind w:left="7560" w:hanging="180"/>
+      </w:pPr>
+    </w:lvl>
+  </w:abstractNum>
+  <w:abstractNum w:abstractNumId="5" w15:restartNumberingAfterBreak="0">
     <w:nsid w:val="46957C90"/>
     <w:multiLevelType w:val="hybridMultilevel"/>
     <w:tmpl w:val="E200DA6E"/>
@@ -2859,7 +5988,7 @@
       </w:rPr>
     </w:lvl>
   </w:abstractNum>
-  <w:abstractNum w:abstractNumId="5" w15:restartNumberingAfterBreak="0">
+  <w:abstractNum w:abstractNumId="6" w15:restartNumberingAfterBreak="0">
     <w:nsid w:val="4B856014"/>
     <w:multiLevelType w:val="multilevel"/>
     <w:tmpl w:val="CFD6D9B2"/>
@@ -2980,7 +6109,7 @@
       </w:rPr>
     </w:lvl>
   </w:abstractNum>
-  <w:abstractNum w:abstractNumId="6" w15:restartNumberingAfterBreak="0">
+  <w:abstractNum w:abstractNumId="7" w15:restartNumberingAfterBreak="0">
     <w:nsid w:val="5AE43357"/>
     <w:multiLevelType w:val="hybridMultilevel"/>
     <w:tmpl w:val="A742FFEA"/>
@@ -3093,7 +6222,7 @@
       </w:rPr>
     </w:lvl>
   </w:abstractNum>
-  <w:abstractNum w:abstractNumId="7" w15:restartNumberingAfterBreak="0">
+  <w:abstractNum w:abstractNumId="8" w15:restartNumberingAfterBreak="0">
     <w:nsid w:val="5B1A41C1"/>
     <w:multiLevelType w:val="hybridMultilevel"/>
     <w:tmpl w:val="900A56F4"/>
@@ -3206,7 +6335,7 @@
       </w:rPr>
     </w:lvl>
   </w:abstractNum>
-  <w:abstractNum w:abstractNumId="8" w15:restartNumberingAfterBreak="0">
+  <w:abstractNum w:abstractNumId="9" w15:restartNumberingAfterBreak="0">
     <w:nsid w:val="60CB1339"/>
     <w:multiLevelType w:val="multilevel"/>
     <w:tmpl w:val="33D4B412"/>
@@ -3319,7 +6448,7 @@
       </w:rPr>
     </w:lvl>
   </w:abstractNum>
-  <w:abstractNum w:abstractNumId="9" w15:restartNumberingAfterBreak="0">
+  <w:abstractNum w:abstractNumId="10" w15:restartNumberingAfterBreak="0">
     <w:nsid w:val="70D729D8"/>
     <w:multiLevelType w:val="hybridMultilevel"/>
     <w:tmpl w:val="F600E680"/>
@@ -3432,20 +6561,110 @@
       </w:rPr>
     </w:lvl>
   </w:abstractNum>
+  <w:abstractNum w:abstractNumId="11" w15:restartNumberingAfterBreak="0">
+    <w:nsid w:val="75756BB3"/>
+    <w:multiLevelType w:val="hybridMultilevel"/>
+    <w:tmpl w:val="DDBC230A"/>
+    <w:lvl w:ilvl="0" w:tplc="1854AA04">
+      <w:start w:val="1"/>
+      <w:numFmt w:val="upperLetter"/>
+      <w:lvlText w:val="%1)"/>
+      <w:lvlJc w:val="left"/>
+      <w:pPr>
+        <w:ind w:left="1800" w:hanging="360"/>
+      </w:pPr>
+      <w:rPr>
+        <w:rFonts w:hint="default"/>
+        <w:b w:val="0"/>
+      </w:rPr>
+    </w:lvl>
+    <w:lvl w:ilvl="1" w:tplc="080A0019" w:tentative="1">
+      <w:start w:val="1"/>
+      <w:numFmt w:val="lowerLetter"/>
+      <w:lvlText w:val="%2."/>
+      <w:lvlJc w:val="left"/>
+      <w:pPr>
+        <w:ind w:left="2520" w:hanging="360"/>
+      </w:pPr>
+    </w:lvl>
+    <w:lvl w:ilvl="2" w:tplc="080A001B" w:tentative="1">
+      <w:start w:val="1"/>
+      <w:numFmt w:val="lowerRoman"/>
+      <w:lvlText w:val="%3."/>
+      <w:lvlJc w:val="right"/>
+      <w:pPr>
+        <w:ind w:left="3240" w:hanging="180"/>
+      </w:pPr>
+    </w:lvl>
+    <w:lvl w:ilvl="3" w:tplc="080A000F" w:tentative="1">
+      <w:start w:val="1"/>
+      <w:numFmt w:val="decimal"/>
+      <w:lvlText w:val="%4."/>
+      <w:lvlJc w:val="left"/>
+      <w:pPr>
+        <w:ind w:left="3960" w:hanging="360"/>
+      </w:pPr>
+    </w:lvl>
+    <w:lvl w:ilvl="4" w:tplc="080A0019" w:tentative="1">
+      <w:start w:val="1"/>
+      <w:numFmt w:val="lowerLetter"/>
+      <w:lvlText w:val="%5."/>
+      <w:lvlJc w:val="left"/>
+      <w:pPr>
+        <w:ind w:left="4680" w:hanging="360"/>
+      </w:pPr>
+    </w:lvl>
+    <w:lvl w:ilvl="5" w:tplc="080A001B" w:tentative="1">
+      <w:start w:val="1"/>
+      <w:numFmt w:val="lowerRoman"/>
+      <w:lvlText w:val="%6."/>
+      <w:lvlJc w:val="right"/>
+      <w:pPr>
+        <w:ind w:left="5400" w:hanging="180"/>
+      </w:pPr>
+    </w:lvl>
+    <w:lvl w:ilvl="6" w:tplc="080A000F" w:tentative="1">
+      <w:start w:val="1"/>
+      <w:numFmt w:val="decimal"/>
+      <w:lvlText w:val="%7."/>
+      <w:lvlJc w:val="left"/>
+      <w:pPr>
+        <w:ind w:left="6120" w:hanging="360"/>
+      </w:pPr>
+    </w:lvl>
+    <w:lvl w:ilvl="7" w:tplc="080A0019" w:tentative="1">
+      <w:start w:val="1"/>
+      <w:numFmt w:val="lowerLetter"/>
+      <w:lvlText w:val="%8."/>
+      <w:lvlJc w:val="left"/>
+      <w:pPr>
+        <w:ind w:left="6840" w:hanging="360"/>
+      </w:pPr>
+    </w:lvl>
+    <w:lvl w:ilvl="8" w:tplc="080A001B" w:tentative="1">
+      <w:start w:val="1"/>
+      <w:numFmt w:val="lowerRoman"/>
+      <w:lvlText w:val="%9."/>
+      <w:lvlJc w:val="right"/>
+      <w:pPr>
+        <w:ind w:left="7560" w:hanging="180"/>
+      </w:pPr>
+    </w:lvl>
+  </w:abstractNum>
   <w:num w:numId="1">
-    <w:abstractNumId w:val="5"/>
+    <w:abstractNumId w:val="6"/>
   </w:num>
   <w:num w:numId="2">
-    <w:abstractNumId w:val="7"/>
+    <w:abstractNumId w:val="8"/>
   </w:num>
   <w:num w:numId="3">
     <w:abstractNumId w:val="2"/>
   </w:num>
   <w:num w:numId="4">
-    <w:abstractNumId w:val="8"/>
+    <w:abstractNumId w:val="9"/>
   </w:num>
   <w:num w:numId="5">
-    <w:abstractNumId w:val="4"/>
+    <w:abstractNumId w:val="5"/>
   </w:num>
   <w:num w:numId="6">
     <w:abstractNumId w:val="1"/>
@@ -3454,19 +6673,25 @@
     <w:abstractNumId w:val="3"/>
   </w:num>
   <w:num w:numId="8">
-    <w:abstractNumId w:val="9"/>
+    <w:abstractNumId w:val="10"/>
   </w:num>
   <w:num w:numId="9">
     <w:abstractNumId w:val="0"/>
   </w:num>
   <w:num w:numId="10">
-    <w:abstractNumId w:val="6"/>
+    <w:abstractNumId w:val="7"/>
+  </w:num>
+  <w:num w:numId="11">
+    <w:abstractNumId w:val="11"/>
+  </w:num>
+  <w:num w:numId="12">
+    <w:abstractNumId w:val="4"/>
   </w:num>
 </w:numbering>
 </file>
 
 <file path=word/styles.xml><?xml version="1.0" encoding="utf-8"?>
-<w:styles xmlns:mc="http://schemas.openxmlformats.org/markup-compatibility/2006" xmlns:r="http://schemas.openxmlformats.org/officeDocument/2006/relationships" xmlns:w="http://schemas.openxmlformats.org/wordprocessingml/2006/main" xmlns:w14="http://schemas.microsoft.com/office/word/2010/wordml" xmlns:w15="http://schemas.microsoft.com/office/word/2012/wordml" xmlns:w16se="http://schemas.microsoft.com/office/word/2015/wordml/symex" mc:Ignorable="w14 w15 w16se">
+<w:styles xmlns:mc="http://schemas.openxmlformats.org/markup-compatibility/2006" xmlns:r="http://schemas.openxmlformats.org/officeDocument/2006/relationships" xmlns:w="http://schemas.openxmlformats.org/wordprocessingml/2006/main" xmlns:w14="http://schemas.microsoft.com/office/word/2010/wordml" xmlns:w15="http://schemas.microsoft.com/office/word/2012/wordml" mc:Ignorable="w14 w15">
   <w:docDefaults>
     <w:rPrDefault>
       <w:rPr>
@@ -3897,6 +7122,16 @@
       <w:contextualSpacing/>
     </w:pPr>
   </w:style>
+  <w:style w:type="character" w:styleId="Textodelmarcadordeposicin">
+    <w:name w:val="Placeholder Text"/>
+    <w:basedOn w:val="Fuentedeprrafopredeter"/>
+    <w:uiPriority w:val="99"/>
+    <w:semiHidden/>
+    <w:rsid w:val="00AA6912"/>
+    <w:rPr>
+      <w:color w:val="808080"/>
+    </w:rPr>
+  </w:style>
 </w:styles>
 </file>
 

</xml_diff>